<commit_message>
replacing climate dataset, updated report with data cleaning
</commit_message>
<xml_diff>
--- a/Final_Project/Report/Final Report.docx
+++ b/Final_Project/Report/Final Report.docx
@@ -178,7 +178,45 @@
         </w:drawing>
       </w:r>
     </w:p>
-    <w:p/>
+    <w:p>
+      <w:pPr>
+        <w:rPr>
+          <w:b/>
+          <w:bCs/>
+        </w:rPr>
+      </w:pPr>
+      <w:r>
+        <w:tab/>
+      </w:r>
+      <w:r>
+        <w:tab/>
+      </w:r>
+      <w:r>
+        <w:tab/>
+      </w:r>
+      <w:r>
+        <w:tab/>
+        <w:t xml:space="preserve">     </w:t>
+      </w:r>
+      <w:r>
+        <w:rPr>
+          <w:b/>
+          <w:bCs/>
+          <w:sz w:val="16"/>
+          <w:szCs w:val="16"/>
+        </w:rPr>
+        <w:t xml:space="preserve">Fig 1.1: Top 10 Happiest countries </w:t>
+      </w:r>
+      <w:r>
+        <w:rPr>
+          <w:b/>
+          <w:bCs/>
+          <w:sz w:val="16"/>
+          <w:szCs w:val="16"/>
+        </w:rPr>
+        <w:t>in the world</w:t>
+      </w:r>
+    </w:p>
     <w:p>
       <w:r>
         <w:t xml:space="preserve">All the data that is being used here is from </w:t>
@@ -403,10 +441,13 @@
         <w:t xml:space="preserve">est source to acquire the data from as the </w:t>
       </w:r>
       <w:r>
-        <w:t>survey is conducted from the Gallup</w:t>
-      </w:r>
-      <w:r>
-        <w:t>; making it the original source of the dataset.</w:t>
+        <w:t xml:space="preserve">survey is conducted from the </w:t>
+      </w:r>
+      <w:r>
+        <w:t>Gallup,</w:t>
+      </w:r>
+      <w:r>
+        <w:t xml:space="preserve"> making it the original source of the dataset.</w:t>
       </w:r>
     </w:p>
     <w:p>
@@ -591,14 +632,20 @@
           <w:rPr>
             <w:rStyle w:val="Hyperlink"/>
           </w:rPr>
-          <w:t>Berkely Earth Data</w:t>
+          <w:t>World Bank Group</w:t>
         </w:r>
       </w:hyperlink>
       <w:r>
         <w:t xml:space="preserve">. </w:t>
       </w:r>
       <w:r>
-        <w:t xml:space="preserve">It consists of average temperature of all countries starting from 1750! </w:t>
+        <w:t xml:space="preserve">It consists of average temperature of all countries starting from </w:t>
+      </w:r>
+      <w:r>
+        <w:t>1901</w:t>
+      </w:r>
+      <w:r>
+        <w:t xml:space="preserve"> </w:t>
       </w:r>
       <w:r>
         <w:t xml:space="preserve">This dataset </w:t>
@@ -607,56 +654,139 @@
         <w:t xml:space="preserve">consists of </w:t>
       </w:r>
       <w:r>
-        <w:t xml:space="preserve">monthly averages of temperature for each </w:t>
-      </w:r>
-      <w:r>
-        <w:t>country;</w:t>
-      </w:r>
-      <w:r>
-        <w:t xml:space="preserve"> we can select</w:t>
-      </w:r>
-      <w:r>
+        <w:t>annual</w:t>
+      </w:r>
+      <w:r>
+        <w:t xml:space="preserve"> averages of temperature for each </w:t>
+      </w:r>
+      <w:r>
+        <w:t>country</w:t>
+      </w:r>
+      <w:r>
+        <w:t>.</w:t>
+      </w:r>
+    </w:p>
+    <w:p>
+      <w:r>
+        <w:t>Data presented on CCKP is disseminated by the World Bank under its Open Data</w:t>
+      </w:r>
+      <w:r>
+        <w:t xml:space="preserve"> Policy.</w:t>
+      </w:r>
+    </w:p>
+    <w:p>
+      <w:r>
+        <w:t xml:space="preserve">  </w:t>
+      </w:r>
+      <w:r>
+        <w:t xml:space="preserve">                                                            </w:t>
+      </w:r>
+      <w:r>
+        <w:drawing>
+          <wp:inline distT="0" distB="0" distL="0" distR="0" wp14:anchorId="661337D4" wp14:editId="3B73B5FB">
+            <wp:extent cx="1962150" cy="4171003"/>
+            <wp:effectExtent l="0" t="0" r="0" b="1270"/>
+            <wp:docPr id="1730241212" name="Picture 1" descr="A close-up of a list of text&#10;&#10;AI-generated content may be incorrect."/>
+            <wp:cNvGraphicFramePr>
+              <a:graphicFrameLocks xmlns:a="http://schemas.openxmlformats.org/drawingml/2006/main" noChangeAspect="1"/>
+            </wp:cNvGraphicFramePr>
+            <a:graphic xmlns:a="http://schemas.openxmlformats.org/drawingml/2006/main">
+              <a:graphicData uri="http://schemas.openxmlformats.org/drawingml/2006/picture">
+                <pic:pic xmlns:pic="http://schemas.openxmlformats.org/drawingml/2006/picture">
+                  <pic:nvPicPr>
+                    <pic:cNvPr id="1730241212" name="Picture 1" descr="A close-up of a list of text&#10;&#10;AI-generated content may be incorrect."/>
+                    <pic:cNvPicPr/>
+                  </pic:nvPicPr>
+                  <pic:blipFill>
+                    <a:blip r:embed="rId8"/>
+                    <a:stretch>
+                      <a:fillRect/>
+                    </a:stretch>
+                  </pic:blipFill>
+                  <pic:spPr>
+                    <a:xfrm>
+                      <a:off x="0" y="0"/>
+                      <a:ext cx="1965110" cy="4177294"/>
+                    </a:xfrm>
+                    <a:prstGeom prst="rect">
+                      <a:avLst/>
+                    </a:prstGeom>
+                  </pic:spPr>
+                </pic:pic>
+              </a:graphicData>
+            </a:graphic>
+          </wp:inline>
+        </w:drawing>
+      </w:r>
+    </w:p>
+    <w:p>
+      <w:pPr>
+        <w:ind w:left="2160"/>
+      </w:pPr>
+      <w:r>
+        <w:rPr>
+          <w:b/>
+          <w:bCs/>
+          <w:sz w:val="16"/>
+          <w:szCs w:val="16"/>
+        </w:rPr>
+        <w:t xml:space="preserve">        </w:t>
+      </w:r>
+      <w:r>
+        <w:rPr>
+          <w:b/>
+          <w:bCs/>
+          <w:sz w:val="16"/>
+          <w:szCs w:val="16"/>
+        </w:rPr>
         <w:t xml:space="preserve"> </w:t>
       </w:r>
       <w:r>
-        <w:t xml:space="preserve">the year as 2018 </w:t>
-      </w:r>
-      <w:r>
-        <w:t>and 2024 to obtain the average temperature.</w:t>
-      </w:r>
-    </w:p>
-    <w:p>
-      <w:r>
-        <w:t>Berkeley Earth’s data is licensed under </w:t>
-      </w:r>
-      <w:hyperlink r:id="rId8" w:tgtFrame="_blank" w:history="1">
-        <w:r>
-          <w:rPr>
-            <w:rStyle w:val="Hyperlink"/>
-          </w:rPr>
-          <w:t>Creative Commons BY-NC 4.0 International</w:t>
-        </w:r>
-      </w:hyperlink>
-      <w:r>
-        <w:t> for non-commercial use only.</w:t>
-      </w:r>
-      <w:r>
-        <w:t xml:space="preserve"> The raw dataset has been put together from reputable sources such as </w:t>
-      </w:r>
-      <w:r>
-        <w:t>NASA’s GISTEMP</w:t>
-      </w:r>
-      <w:r>
-        <w:t xml:space="preserve">, </w:t>
-      </w:r>
-      <w:r>
-        <w:t>HadCrut</w:t>
-      </w:r>
-      <w:r>
-        <w:t>, MLOST; making it a reputable source.</w:t>
-      </w:r>
-    </w:p>
-    <w:p/>
+        <w:rPr>
+          <w:b/>
+          <w:bCs/>
+          <w:sz w:val="16"/>
+          <w:szCs w:val="16"/>
+        </w:rPr>
+        <w:t xml:space="preserve">   </w:t>
+      </w:r>
+      <w:r>
+        <w:rPr>
+          <w:b/>
+          <w:bCs/>
+          <w:sz w:val="16"/>
+          <w:szCs w:val="16"/>
+        </w:rPr>
+        <w:t xml:space="preserve">Fig </w:t>
+      </w:r>
+      <w:r>
+        <w:rPr>
+          <w:b/>
+          <w:bCs/>
+          <w:sz w:val="16"/>
+          <w:szCs w:val="16"/>
+        </w:rPr>
+        <w:t>3</w:t>
+      </w:r>
+      <w:r>
+        <w:rPr>
+          <w:b/>
+          <w:bCs/>
+          <w:sz w:val="16"/>
+          <w:szCs w:val="16"/>
+        </w:rPr>
+        <w:t xml:space="preserve">.1: </w:t>
+      </w:r>
+      <w:r>
+        <w:rPr>
+          <w:b/>
+          <w:bCs/>
+          <w:sz w:val="16"/>
+          <w:szCs w:val="16"/>
+        </w:rPr>
+        <w:t>Filters applied to obtain climate data</w:t>
+      </w:r>
+    </w:p>
     <w:p>
       <w:r>
         <w:t xml:space="preserve">GDP </w:t>
@@ -751,32 +881,1804 @@
     </w:p>
     <w:p/>
     <w:p>
+      <w:r>
+        <w:rPr>
+          <w:b/>
+          <w:bCs/>
+        </w:rPr>
+        <w:t>DATA CLEANING</w:t>
+      </w:r>
+      <w:r>
+        <w:rPr>
+          <w:b/>
+          <w:bCs/>
+        </w:rPr>
+        <w:t xml:space="preserve"> – </w:t>
+      </w:r>
+      <w:r>
+        <w:t xml:space="preserve">Since there are multiple datasets to work </w:t>
+      </w:r>
+      <w:r>
+        <w:t>with,</w:t>
+      </w:r>
+      <w:r>
+        <w:t xml:space="preserve"> </w:t>
+      </w:r>
+      <w:r>
+        <w:t xml:space="preserve">we can use </w:t>
+      </w:r>
+      <w:r>
+        <w:t>Power BI</w:t>
+      </w:r>
+      <w:r>
+        <w:t xml:space="preserve"> to transform the data and create relationships between each of these datasets based on the </w:t>
+      </w:r>
+      <w:r>
+        <w:t>Country name.</w:t>
+      </w:r>
+    </w:p>
+    <w:p>
+      <w:r>
+        <w:lastRenderedPageBreak/>
+        <w:t xml:space="preserve">Since we do not require data prior to 2018 we can simplify </w:t>
+      </w:r>
+      <w:r>
+        <w:t>filter out the rows to include data only from 2018.</w:t>
+      </w:r>
+    </w:p>
+    <w:p>
+      <w:r>
+        <w:rPr>
+          <w:b/>
+          <w:bCs/>
+        </w:rPr>
+        <w:t xml:space="preserve"> </w:t>
+      </w:r>
+      <w:r>
+        <w:t>First,</w:t>
+      </w:r>
+      <w:r>
+        <w:t xml:space="preserve"> we </w:t>
+      </w:r>
+      <w:r>
+        <w:t>start by cleaning the</w:t>
+      </w:r>
+      <w:r>
+        <w:t xml:space="preserve"> dataset </w:t>
+      </w:r>
+      <w:r>
+        <w:t>World’s happiest countries:</w:t>
+      </w:r>
+    </w:p>
+    <w:p>
+      <w:r>
+        <w:t xml:space="preserve">                                                   </w:t>
+      </w:r>
+      <w:r>
+        <w:drawing>
+          <wp:inline distT="0" distB="0" distL="0" distR="0" wp14:anchorId="071AC4BB" wp14:editId="07A1C610">
+            <wp:extent cx="2401312" cy="2994660"/>
+            <wp:effectExtent l="0" t="0" r="0" b="0"/>
+            <wp:docPr id="1606220576" name="Picture 1" descr="A screenshot of a computer&#10;&#10;AI-generated content may be incorrect."/>
+            <wp:cNvGraphicFramePr>
+              <a:graphicFrameLocks xmlns:a="http://schemas.openxmlformats.org/drawingml/2006/main" noChangeAspect="1"/>
+            </wp:cNvGraphicFramePr>
+            <a:graphic xmlns:a="http://schemas.openxmlformats.org/drawingml/2006/main">
+              <a:graphicData uri="http://schemas.openxmlformats.org/drawingml/2006/picture">
+                <pic:pic xmlns:pic="http://schemas.openxmlformats.org/drawingml/2006/picture">
+                  <pic:nvPicPr>
+                    <pic:cNvPr id="1606220576" name="Picture 1" descr="A screenshot of a computer&#10;&#10;AI-generated content may be incorrect."/>
+                    <pic:cNvPicPr/>
+                  </pic:nvPicPr>
+                  <pic:blipFill>
+                    <a:blip r:embed="rId13"/>
+                    <a:stretch>
+                      <a:fillRect/>
+                    </a:stretch>
+                  </pic:blipFill>
+                  <pic:spPr>
+                    <a:xfrm>
+                      <a:off x="0" y="0"/>
+                      <a:ext cx="2409920" cy="3005395"/>
+                    </a:xfrm>
+                    <a:prstGeom prst="rect">
+                      <a:avLst/>
+                    </a:prstGeom>
+                  </pic:spPr>
+                </pic:pic>
+              </a:graphicData>
+            </a:graphic>
+          </wp:inline>
+        </w:drawing>
+      </w:r>
+    </w:p>
+    <w:p>
+      <w:r>
+        <w:rPr>
+          <w:b/>
+          <w:bCs/>
+          <w:sz w:val="16"/>
+          <w:szCs w:val="16"/>
+        </w:rPr>
+        <w:t xml:space="preserve">                                                              F</w:t>
+      </w:r>
+      <w:r>
+        <w:rPr>
+          <w:b/>
+          <w:bCs/>
+          <w:sz w:val="16"/>
+          <w:szCs w:val="16"/>
+        </w:rPr>
+        <w:t xml:space="preserve">ig </w:t>
+      </w:r>
+      <w:r>
+        <w:rPr>
+          <w:b/>
+          <w:bCs/>
+          <w:sz w:val="16"/>
+          <w:szCs w:val="16"/>
+        </w:rPr>
+        <w:t>4</w:t>
+      </w:r>
+      <w:r>
+        <w:rPr>
+          <w:b/>
+          <w:bCs/>
+          <w:sz w:val="16"/>
+          <w:szCs w:val="16"/>
+        </w:rPr>
+        <w:t xml:space="preserve">.1: </w:t>
+      </w:r>
+      <w:r>
+        <w:rPr>
+          <w:b/>
+          <w:bCs/>
+          <w:sz w:val="16"/>
+          <w:szCs w:val="16"/>
+        </w:rPr>
+        <w:t>Missing values of dataset ‘Worlds’ Happiest Countries’</w:t>
+      </w:r>
+    </w:p>
+    <w:p>
+      <w:r>
+        <w:t>There are a lot of missing values, especially for data after 2018. Replacing the data where almost 50% is missing does not make sense</w:t>
+      </w:r>
+      <w:r>
+        <w:t>. These columns were not to be included in the analysis either way, so we can delete these columns.</w:t>
+      </w:r>
+    </w:p>
+    <w:p>
       <w:pPr>
-        <w:rPr>
-          <w:b/>
-          <w:bCs/>
-        </w:rPr>
+        <w:ind w:left="2160" w:firstLine="792"/>
       </w:pPr>
       <w:r>
         <w:rPr>
-          <w:b/>
-          <w:bCs/>
-        </w:rPr>
-        <w:t>SECTION D: DATA CLEANING</w:t>
+          <w:noProof/>
+        </w:rPr>
+        <w:drawing>
+          <wp:inline distT="0" distB="0" distL="0" distR="0" wp14:anchorId="281A1219" wp14:editId="066A6410">
+            <wp:extent cx="2026920" cy="3187496"/>
+            <wp:effectExtent l="0" t="0" r="0" b="0"/>
+            <wp:docPr id="931149973" name="Picture 1" descr="A screenshot of a black background with numbers and numbers&#10;&#10;AI-generated content may be incorrect."/>
+            <wp:cNvGraphicFramePr>
+              <a:graphicFrameLocks xmlns:a="http://schemas.openxmlformats.org/drawingml/2006/main" noChangeAspect="1"/>
+            </wp:cNvGraphicFramePr>
+            <a:graphic xmlns:a="http://schemas.openxmlformats.org/drawingml/2006/main">
+              <a:graphicData uri="http://schemas.openxmlformats.org/drawingml/2006/picture">
+                <pic:pic xmlns:pic="http://schemas.openxmlformats.org/drawingml/2006/picture">
+                  <pic:nvPicPr>
+                    <pic:cNvPr id="931149973" name="Picture 1" descr="A screenshot of a black background with numbers and numbers&#10;&#10;AI-generated content may be incorrect."/>
+                    <pic:cNvPicPr/>
+                  </pic:nvPicPr>
+                  <pic:blipFill>
+                    <a:blip r:embed="rId14"/>
+                    <a:stretch>
+                      <a:fillRect/>
+                    </a:stretch>
+                  </pic:blipFill>
+                  <pic:spPr>
+                    <a:xfrm>
+                      <a:off x="0" y="0"/>
+                      <a:ext cx="2029058" cy="3190858"/>
+                    </a:xfrm>
+                    <a:prstGeom prst="rect">
+                      <a:avLst/>
+                    </a:prstGeom>
+                  </pic:spPr>
+                </pic:pic>
+              </a:graphicData>
+            </a:graphic>
+          </wp:inline>
+        </w:drawing>
+      </w:r>
+      <w:r>
+        <w:rPr>
+          <w:b/>
+          <w:bCs/>
+          <w:sz w:val="16"/>
+          <w:szCs w:val="16"/>
+        </w:rPr>
+        <w:t xml:space="preserve"> </w:t>
+      </w:r>
+      <w:r>
+        <w:rPr>
+          <w:b/>
+          <w:bCs/>
+          <w:sz w:val="16"/>
+          <w:szCs w:val="16"/>
+        </w:rPr>
+        <w:t xml:space="preserve">                                                                                                             </w:t>
+      </w:r>
+      <w:r>
+        <w:rPr>
+          <w:b/>
+          <w:bCs/>
+          <w:sz w:val="16"/>
+          <w:szCs w:val="16"/>
+        </w:rPr>
+        <w:t>F</w:t>
+      </w:r>
+      <w:r>
+        <w:rPr>
+          <w:b/>
+          <w:bCs/>
+          <w:sz w:val="16"/>
+          <w:szCs w:val="16"/>
+        </w:rPr>
+        <w:t xml:space="preserve">ig </w:t>
+      </w:r>
+      <w:r>
+        <w:rPr>
+          <w:b/>
+          <w:bCs/>
+          <w:sz w:val="16"/>
+          <w:szCs w:val="16"/>
+        </w:rPr>
+        <w:t>4</w:t>
+      </w:r>
+      <w:r>
+        <w:rPr>
+          <w:b/>
+          <w:bCs/>
+          <w:sz w:val="16"/>
+          <w:szCs w:val="16"/>
+        </w:rPr>
+        <w:t>.</w:t>
+      </w:r>
+      <w:r>
+        <w:rPr>
+          <w:b/>
+          <w:bCs/>
+          <w:sz w:val="16"/>
+          <w:szCs w:val="16"/>
+        </w:rPr>
+        <w:t>2</w:t>
+      </w:r>
+      <w:r>
+        <w:rPr>
+          <w:b/>
+          <w:bCs/>
+          <w:sz w:val="16"/>
+          <w:szCs w:val="16"/>
+        </w:rPr>
+        <w:t xml:space="preserve">: </w:t>
+      </w:r>
+      <w:r>
+        <w:rPr>
+          <w:b/>
+          <w:bCs/>
+          <w:sz w:val="16"/>
+          <w:szCs w:val="16"/>
+        </w:rPr>
+        <w:t>Countries ranked</w:t>
+      </w:r>
+      <w:r>
+        <w:rPr>
+          <w:b/>
+          <w:bCs/>
+          <w:sz w:val="16"/>
+          <w:szCs w:val="16"/>
+        </w:rPr>
+        <w:t xml:space="preserve"> </w:t>
+      </w:r>
+      <w:r>
+        <w:rPr>
+          <w:b/>
+          <w:bCs/>
+          <w:sz w:val="16"/>
+          <w:szCs w:val="16"/>
+        </w:rPr>
+        <w:t>from</w:t>
+      </w:r>
+      <w:r>
+        <w:rPr>
+          <w:b/>
+          <w:bCs/>
+          <w:sz w:val="16"/>
+          <w:szCs w:val="16"/>
+        </w:rPr>
+        <w:t xml:space="preserve"> dataset ‘Worlds’ Happiest Countries’</w:t>
+      </w:r>
+    </w:p>
+    <w:p/>
+    <w:p>
+      <w:r>
+        <w:t>Once these columns have been removed and the years have been filtered from 2018 to 2023, we can check for missing values:</w:t>
       </w:r>
     </w:p>
     <w:p>
       <w:pPr>
-        <w:rPr>
-          <w:b/>
-          <w:bCs/>
-        </w:rPr>
+        <w:ind w:left="360"/>
       </w:pPr>
       <w:r>
-        <w:rPr>
-          <w:b/>
-          <w:bCs/>
-        </w:rPr>
+        <w:lastRenderedPageBreak/>
+        <w:drawing>
+          <wp:inline distT="0" distB="0" distL="0" distR="0" wp14:anchorId="606798C7" wp14:editId="3EA77D76">
+            <wp:extent cx="5495290" cy="2966823"/>
+            <wp:effectExtent l="0" t="0" r="0" b="5080"/>
+            <wp:docPr id="1838472397" name="Picture 1" descr="A screenshot of a computer&#10;&#10;AI-generated content may be incorrect."/>
+            <wp:cNvGraphicFramePr>
+              <a:graphicFrameLocks xmlns:a="http://schemas.openxmlformats.org/drawingml/2006/main" noChangeAspect="1"/>
+            </wp:cNvGraphicFramePr>
+            <a:graphic xmlns:a="http://schemas.openxmlformats.org/drawingml/2006/main">
+              <a:graphicData uri="http://schemas.openxmlformats.org/drawingml/2006/picture">
+                <pic:pic xmlns:pic="http://schemas.openxmlformats.org/drawingml/2006/picture">
+                  <pic:nvPicPr>
+                    <pic:cNvPr id="1838472397" name="Picture 1" descr="A screenshot of a computer&#10;&#10;AI-generated content may be incorrect."/>
+                    <pic:cNvPicPr/>
+                  </pic:nvPicPr>
+                  <pic:blipFill>
+                    <a:blip r:embed="rId15"/>
+                    <a:stretch>
+                      <a:fillRect/>
+                    </a:stretch>
+                  </pic:blipFill>
+                  <pic:spPr>
+                    <a:xfrm>
+                      <a:off x="0" y="0"/>
+                      <a:ext cx="5500315" cy="2969536"/>
+                    </a:xfrm>
+                    <a:prstGeom prst="rect">
+                      <a:avLst/>
+                    </a:prstGeom>
+                  </pic:spPr>
+                </pic:pic>
+              </a:graphicData>
+            </a:graphic>
+          </wp:inline>
+        </w:drawing>
+      </w:r>
+      <w:r>
+        <w:rPr>
+          <w:b/>
+          <w:bCs/>
+          <w:sz w:val="16"/>
+          <w:szCs w:val="16"/>
+        </w:rPr>
+        <w:t xml:space="preserve"> </w:t>
+      </w:r>
+      <w:r>
+        <w:rPr>
+          <w:b/>
+          <w:bCs/>
+          <w:sz w:val="16"/>
+          <w:szCs w:val="16"/>
+        </w:rPr>
+        <w:t xml:space="preserve">                                                 </w:t>
+      </w:r>
+      <w:r>
+        <w:rPr>
+          <w:b/>
+          <w:bCs/>
+          <w:sz w:val="16"/>
+          <w:szCs w:val="16"/>
+        </w:rPr>
+        <w:tab/>
+      </w:r>
+      <w:r>
+        <w:rPr>
+          <w:b/>
+          <w:bCs/>
+          <w:sz w:val="16"/>
+          <w:szCs w:val="16"/>
+        </w:rPr>
+        <w:tab/>
+      </w:r>
+      <w:r>
+        <w:rPr>
+          <w:b/>
+          <w:bCs/>
+          <w:sz w:val="16"/>
+          <w:szCs w:val="16"/>
+        </w:rPr>
+        <w:t xml:space="preserve">        F</w:t>
+      </w:r>
+      <w:r>
+        <w:rPr>
+          <w:b/>
+          <w:bCs/>
+          <w:sz w:val="16"/>
+          <w:szCs w:val="16"/>
+        </w:rPr>
+        <w:t xml:space="preserve">ig </w:t>
+      </w:r>
+      <w:r>
+        <w:rPr>
+          <w:b/>
+          <w:bCs/>
+          <w:sz w:val="16"/>
+          <w:szCs w:val="16"/>
+        </w:rPr>
+        <w:t>4</w:t>
+      </w:r>
+      <w:r>
+        <w:rPr>
+          <w:b/>
+          <w:bCs/>
+          <w:sz w:val="16"/>
+          <w:szCs w:val="16"/>
+        </w:rPr>
+        <w:t>.</w:t>
+      </w:r>
+      <w:r>
+        <w:rPr>
+          <w:b/>
+          <w:bCs/>
+          <w:sz w:val="16"/>
+          <w:szCs w:val="16"/>
+        </w:rPr>
+        <w:t>3</w:t>
+      </w:r>
+      <w:r>
+        <w:rPr>
+          <w:b/>
+          <w:bCs/>
+          <w:sz w:val="16"/>
+          <w:szCs w:val="16"/>
+        </w:rPr>
+        <w:t xml:space="preserve">: </w:t>
+      </w:r>
+      <w:r>
+        <w:rPr>
+          <w:b/>
+          <w:bCs/>
+          <w:sz w:val="16"/>
+          <w:szCs w:val="16"/>
+        </w:rPr>
+        <w:t xml:space="preserve">Column profile </w:t>
+      </w:r>
+      <w:r>
+        <w:rPr>
+          <w:b/>
+          <w:bCs/>
+          <w:sz w:val="16"/>
+          <w:szCs w:val="16"/>
+        </w:rPr>
+        <w:t xml:space="preserve">of happiness index from </w:t>
+      </w:r>
+      <w:r>
+        <w:rPr>
+          <w:b/>
+          <w:bCs/>
+          <w:sz w:val="16"/>
+          <w:szCs w:val="16"/>
+        </w:rPr>
+        <w:t>dataset ‘Worlds’ Happiest Countries’</w:t>
+      </w:r>
+    </w:p>
+    <w:p>
+      <w:r>
+        <w:t>There were no missing values in either of these columns (Images of other columns have been excluded to avoid repetition).</w:t>
+      </w:r>
+    </w:p>
+    <w:p>
+      <w:pPr>
+        <w:rPr>
+          <w:b/>
+          <w:bCs/>
+        </w:rPr>
+      </w:pPr>
+    </w:p>
+    <w:p>
+      <w:r>
+        <w:t>Cleaning the second dataset ‘GDP by Country</w:t>
+      </w:r>
+      <w:r>
+        <w:t>’:</w:t>
+      </w:r>
+      <w:r>
+        <w:t xml:space="preserve"> </w:t>
+      </w:r>
+      <w:r>
+        <w:t xml:space="preserve"> There a </w:t>
+      </w:r>
+      <w:r>
+        <w:t>lot of</w:t>
+      </w:r>
+      <w:r>
+        <w:t xml:space="preserve"> missing values for GDP for different countries across the year.</w:t>
+      </w:r>
+    </w:p>
+    <w:p>
+      <w:pPr>
+        <w:ind w:left="360"/>
+      </w:pPr>
+      <w:r>
+        <w:t xml:space="preserve">                                    </w:t>
+      </w:r>
+      <w:r>
+        <w:t xml:space="preserve"> </w:t>
+      </w:r>
+      <w:r>
+        <w:drawing>
+          <wp:inline distT="0" distB="0" distL="0" distR="0" wp14:anchorId="7BDA6BF3" wp14:editId="2A176308">
+            <wp:extent cx="3681094" cy="3939540"/>
+            <wp:effectExtent l="0" t="0" r="0" b="3810"/>
+            <wp:docPr id="1771843246" name="Picture 1" descr="A screenshot of a computer code&#10;&#10;AI-generated content may be incorrect."/>
+            <wp:cNvGraphicFramePr>
+              <a:graphicFrameLocks xmlns:a="http://schemas.openxmlformats.org/drawingml/2006/main" noChangeAspect="1"/>
+            </wp:cNvGraphicFramePr>
+            <a:graphic xmlns:a="http://schemas.openxmlformats.org/drawingml/2006/main">
+              <a:graphicData uri="http://schemas.openxmlformats.org/drawingml/2006/picture">
+                <pic:pic xmlns:pic="http://schemas.openxmlformats.org/drawingml/2006/picture">
+                  <pic:nvPicPr>
+                    <pic:cNvPr id="1771843246" name="Picture 1" descr="A screenshot of a computer code&#10;&#10;AI-generated content may be incorrect."/>
+                    <pic:cNvPicPr/>
+                  </pic:nvPicPr>
+                  <pic:blipFill>
+                    <a:blip r:embed="rId16"/>
+                    <a:stretch>
+                      <a:fillRect/>
+                    </a:stretch>
+                  </pic:blipFill>
+                  <pic:spPr>
+                    <a:xfrm>
+                      <a:off x="0" y="0"/>
+                      <a:ext cx="3701135" cy="3960989"/>
+                    </a:xfrm>
+                    <a:prstGeom prst="rect">
+                      <a:avLst/>
+                    </a:prstGeom>
+                  </pic:spPr>
+                </pic:pic>
+              </a:graphicData>
+            </a:graphic>
+          </wp:inline>
+        </w:drawing>
+      </w:r>
+      <w:r>
+        <w:rPr>
+          <w:b/>
+          <w:bCs/>
+          <w:sz w:val="16"/>
+          <w:szCs w:val="16"/>
+        </w:rPr>
+        <w:t xml:space="preserve"> </w:t>
+      </w:r>
+      <w:r>
+        <w:rPr>
+          <w:b/>
+          <w:bCs/>
+          <w:sz w:val="16"/>
+          <w:szCs w:val="16"/>
+        </w:rPr>
+        <w:tab/>
+      </w:r>
+      <w:r>
+        <w:rPr>
+          <w:b/>
+          <w:bCs/>
+          <w:sz w:val="16"/>
+          <w:szCs w:val="16"/>
+        </w:rPr>
+        <w:tab/>
+      </w:r>
+      <w:r>
+        <w:rPr>
+          <w:b/>
+          <w:bCs/>
+          <w:sz w:val="16"/>
+          <w:szCs w:val="16"/>
+        </w:rPr>
+        <w:tab/>
+      </w:r>
+      <w:r>
+        <w:rPr>
+          <w:b/>
+          <w:bCs/>
+          <w:sz w:val="16"/>
+          <w:szCs w:val="16"/>
+        </w:rPr>
+        <w:tab/>
+      </w:r>
+      <w:r>
+        <w:rPr>
+          <w:b/>
+          <w:bCs/>
+          <w:sz w:val="16"/>
+          <w:szCs w:val="16"/>
+        </w:rPr>
+        <w:t xml:space="preserve">                </w:t>
+      </w:r>
+      <w:r>
+        <w:rPr>
+          <w:b/>
+          <w:bCs/>
+          <w:sz w:val="16"/>
+          <w:szCs w:val="16"/>
+        </w:rPr>
+        <w:t>F</w:t>
+      </w:r>
+      <w:r>
+        <w:rPr>
+          <w:b/>
+          <w:bCs/>
+          <w:sz w:val="16"/>
+          <w:szCs w:val="16"/>
+        </w:rPr>
+        <w:t xml:space="preserve">ig </w:t>
+      </w:r>
+      <w:r>
+        <w:rPr>
+          <w:b/>
+          <w:bCs/>
+          <w:sz w:val="16"/>
+          <w:szCs w:val="16"/>
+        </w:rPr>
+        <w:t>4</w:t>
+      </w:r>
+      <w:r>
+        <w:rPr>
+          <w:b/>
+          <w:bCs/>
+          <w:sz w:val="16"/>
+          <w:szCs w:val="16"/>
+        </w:rPr>
+        <w:t>.</w:t>
+      </w:r>
+      <w:r>
+        <w:rPr>
+          <w:b/>
+          <w:bCs/>
+          <w:sz w:val="16"/>
+          <w:szCs w:val="16"/>
+        </w:rPr>
+        <w:t>4</w:t>
+      </w:r>
+      <w:r>
+        <w:rPr>
+          <w:b/>
+          <w:bCs/>
+          <w:sz w:val="16"/>
+          <w:szCs w:val="16"/>
+        </w:rPr>
+        <w:t xml:space="preserve">: </w:t>
+      </w:r>
+      <w:r>
+        <w:rPr>
+          <w:b/>
+          <w:bCs/>
+          <w:sz w:val="16"/>
+          <w:szCs w:val="16"/>
+        </w:rPr>
+        <w:t>List of countries with missing data</w:t>
+      </w:r>
+      <w:r>
+        <w:rPr>
+          <w:b/>
+          <w:bCs/>
+          <w:sz w:val="16"/>
+          <w:szCs w:val="16"/>
+        </w:rPr>
+        <w:t xml:space="preserve"> from dataset </w:t>
+      </w:r>
+      <w:r>
+        <w:rPr>
+          <w:b/>
+          <w:bCs/>
+          <w:sz w:val="16"/>
+          <w:szCs w:val="16"/>
+        </w:rPr>
+        <w:t>‘GDP by Country’</w:t>
+      </w:r>
+    </w:p>
+    <w:p/>
+    <w:p>
+      <w:r>
+        <w:lastRenderedPageBreak/>
+        <w:t xml:space="preserve">These </w:t>
+      </w:r>
+      <w:r>
+        <w:t>countries</w:t>
+      </w:r>
+      <w:r>
+        <w:t xml:space="preserve"> are not in the list that we need for our analysis. So instead of replacing them we can remove them</w:t>
+      </w:r>
+      <w:r>
+        <w:t>.</w:t>
+      </w:r>
+      <w:r>
+        <w:t xml:space="preserve"> But, before we can remove the missing data, it is key to look at what the dataset is organized as:</w:t>
+      </w:r>
+    </w:p>
+    <w:p>
+      <w:r>
+        <w:t xml:space="preserve">        </w:t>
+      </w:r>
+      <w:r>
+        <w:drawing>
+          <wp:inline distT="0" distB="0" distL="0" distR="0" wp14:anchorId="34402811" wp14:editId="6B5CF178">
+            <wp:extent cx="5196805" cy="2987040"/>
+            <wp:effectExtent l="0" t="0" r="4445" b="3810"/>
+            <wp:docPr id="410255647" name="Picture 1" descr="A screenshot of a computer&#10;&#10;AI-generated content may be incorrect."/>
+            <wp:cNvGraphicFramePr>
+              <a:graphicFrameLocks xmlns:a="http://schemas.openxmlformats.org/drawingml/2006/main" noChangeAspect="1"/>
+            </wp:cNvGraphicFramePr>
+            <a:graphic xmlns:a="http://schemas.openxmlformats.org/drawingml/2006/main">
+              <a:graphicData uri="http://schemas.openxmlformats.org/drawingml/2006/picture">
+                <pic:pic xmlns:pic="http://schemas.openxmlformats.org/drawingml/2006/picture">
+                  <pic:nvPicPr>
+                    <pic:cNvPr id="410255647" name="Picture 1" descr="A screenshot of a computer&#10;&#10;AI-generated content may be incorrect."/>
+                    <pic:cNvPicPr/>
+                  </pic:nvPicPr>
+                  <pic:blipFill>
+                    <a:blip r:embed="rId17"/>
+                    <a:stretch>
+                      <a:fillRect/>
+                    </a:stretch>
+                  </pic:blipFill>
+                  <pic:spPr>
+                    <a:xfrm>
+                      <a:off x="0" y="0"/>
+                      <a:ext cx="5200253" cy="2989022"/>
+                    </a:xfrm>
+                    <a:prstGeom prst="rect">
+                      <a:avLst/>
+                    </a:prstGeom>
+                  </pic:spPr>
+                </pic:pic>
+              </a:graphicData>
+            </a:graphic>
+          </wp:inline>
+        </w:drawing>
+      </w:r>
+      <w:r>
+        <w:rPr>
+          <w:b/>
+          <w:bCs/>
+          <w:sz w:val="16"/>
+          <w:szCs w:val="16"/>
+        </w:rPr>
+        <w:t xml:space="preserve"> </w:t>
+      </w:r>
+      <w:r>
+        <w:rPr>
+          <w:b/>
+          <w:bCs/>
+          <w:sz w:val="16"/>
+          <w:szCs w:val="16"/>
+        </w:rPr>
+        <w:tab/>
+      </w:r>
+      <w:r>
+        <w:rPr>
+          <w:b/>
+          <w:bCs/>
+          <w:sz w:val="16"/>
+          <w:szCs w:val="16"/>
+        </w:rPr>
+        <w:tab/>
+      </w:r>
+      <w:r>
+        <w:rPr>
+          <w:b/>
+          <w:bCs/>
+          <w:sz w:val="16"/>
+          <w:szCs w:val="16"/>
+        </w:rPr>
+        <w:t xml:space="preserve">      </w:t>
+      </w:r>
+      <w:r>
+        <w:rPr>
+          <w:b/>
+          <w:bCs/>
+          <w:sz w:val="16"/>
+          <w:szCs w:val="16"/>
+        </w:rPr>
+        <w:t>F</w:t>
+      </w:r>
+      <w:r>
+        <w:rPr>
+          <w:b/>
+          <w:bCs/>
+          <w:sz w:val="16"/>
+          <w:szCs w:val="16"/>
+        </w:rPr>
+        <w:t xml:space="preserve">ig </w:t>
+      </w:r>
+      <w:r>
+        <w:rPr>
+          <w:b/>
+          <w:bCs/>
+          <w:sz w:val="16"/>
+          <w:szCs w:val="16"/>
+        </w:rPr>
+        <w:t>4</w:t>
+      </w:r>
+      <w:r>
+        <w:rPr>
+          <w:b/>
+          <w:bCs/>
+          <w:sz w:val="16"/>
+          <w:szCs w:val="16"/>
+        </w:rPr>
+        <w:t>.</w:t>
+      </w:r>
+      <w:r>
+        <w:rPr>
+          <w:b/>
+          <w:bCs/>
+          <w:sz w:val="16"/>
+          <w:szCs w:val="16"/>
+        </w:rPr>
+        <w:t>5</w:t>
+      </w:r>
+      <w:r>
+        <w:rPr>
+          <w:b/>
+          <w:bCs/>
+          <w:sz w:val="16"/>
+          <w:szCs w:val="16"/>
+        </w:rPr>
+        <w:t xml:space="preserve">: </w:t>
+      </w:r>
+      <w:r>
+        <w:rPr>
+          <w:b/>
+          <w:bCs/>
+          <w:sz w:val="16"/>
+          <w:szCs w:val="16"/>
+        </w:rPr>
+        <w:t>Columns displaying the spread of data across the years</w:t>
+      </w:r>
+      <w:r>
+        <w:rPr>
+          <w:b/>
+          <w:bCs/>
+          <w:sz w:val="16"/>
+          <w:szCs w:val="16"/>
+        </w:rPr>
+        <w:t xml:space="preserve"> from dataset </w:t>
+      </w:r>
+      <w:r>
+        <w:rPr>
+          <w:b/>
+          <w:bCs/>
+          <w:sz w:val="16"/>
+          <w:szCs w:val="16"/>
+        </w:rPr>
+        <w:t>‘GDP by Country’</w:t>
+      </w:r>
+    </w:p>
+    <w:p>
+      <w:r>
+        <w:tab/>
+      </w:r>
+      <w:r>
+        <w:tab/>
+      </w:r>
+      <w:r>
+        <w:tab/>
+      </w:r>
+    </w:p>
+    <w:p>
+      <w:r>
+        <w:t xml:space="preserve">We can unpivot these columns and rename the column </w:t>
+      </w:r>
+      <w:r>
+        <w:t>to year to match the format of the other datasets.</w:t>
+      </w:r>
+    </w:p>
+    <w:p>
+      <w:pPr>
+        <w:ind w:left="1440" w:firstLine="216"/>
+      </w:pPr>
+      <w:r>
+        <w:drawing>
+          <wp:inline distT="0" distB="0" distL="0" distR="0" wp14:anchorId="3A0AAD3C" wp14:editId="163B3D75">
+            <wp:extent cx="3597910" cy="3827513"/>
+            <wp:effectExtent l="0" t="0" r="2540" b="1905"/>
+            <wp:docPr id="1025483574" name="Picture 1" descr="A screenshot of a computer&#10;&#10;AI-generated content may be incorrect."/>
+            <wp:cNvGraphicFramePr>
+              <a:graphicFrameLocks xmlns:a="http://schemas.openxmlformats.org/drawingml/2006/main" noChangeAspect="1"/>
+            </wp:cNvGraphicFramePr>
+            <a:graphic xmlns:a="http://schemas.openxmlformats.org/drawingml/2006/main">
+              <a:graphicData uri="http://schemas.openxmlformats.org/drawingml/2006/picture">
+                <pic:pic xmlns:pic="http://schemas.openxmlformats.org/drawingml/2006/picture">
+                  <pic:nvPicPr>
+                    <pic:cNvPr id="1025483574" name="Picture 1" descr="A screenshot of a computer&#10;&#10;AI-generated content may be incorrect."/>
+                    <pic:cNvPicPr/>
+                  </pic:nvPicPr>
+                  <pic:blipFill>
+                    <a:blip r:embed="rId18"/>
+                    <a:stretch>
+                      <a:fillRect/>
+                    </a:stretch>
+                  </pic:blipFill>
+                  <pic:spPr>
+                    <a:xfrm>
+                      <a:off x="0" y="0"/>
+                      <a:ext cx="3604536" cy="3834562"/>
+                    </a:xfrm>
+                    <a:prstGeom prst="rect">
+                      <a:avLst/>
+                    </a:prstGeom>
+                  </pic:spPr>
+                </pic:pic>
+              </a:graphicData>
+            </a:graphic>
+          </wp:inline>
+        </w:drawing>
+      </w:r>
+      <w:r>
+        <w:rPr>
+          <w:b/>
+          <w:bCs/>
+          <w:sz w:val="16"/>
+          <w:szCs w:val="16"/>
+        </w:rPr>
+        <w:t xml:space="preserve"> </w:t>
+      </w:r>
+      <w:r>
+        <w:rPr>
+          <w:b/>
+          <w:bCs/>
+          <w:sz w:val="16"/>
+          <w:szCs w:val="16"/>
+        </w:rPr>
+        <w:t xml:space="preserve">                                                      </w:t>
+      </w:r>
+      <w:r>
+        <w:rPr>
+          <w:b/>
+          <w:bCs/>
+          <w:sz w:val="16"/>
+          <w:szCs w:val="16"/>
+        </w:rPr>
+        <w:t>F</w:t>
+      </w:r>
+      <w:r>
+        <w:rPr>
+          <w:b/>
+          <w:bCs/>
+          <w:sz w:val="16"/>
+          <w:szCs w:val="16"/>
+        </w:rPr>
+        <w:t xml:space="preserve">ig </w:t>
+      </w:r>
+      <w:r>
+        <w:rPr>
+          <w:b/>
+          <w:bCs/>
+          <w:sz w:val="16"/>
+          <w:szCs w:val="16"/>
+        </w:rPr>
+        <w:t>4</w:t>
+      </w:r>
+      <w:r>
+        <w:rPr>
+          <w:b/>
+          <w:bCs/>
+          <w:sz w:val="16"/>
+          <w:szCs w:val="16"/>
+        </w:rPr>
+        <w:t>.</w:t>
+      </w:r>
+      <w:r>
+        <w:rPr>
+          <w:b/>
+          <w:bCs/>
+          <w:sz w:val="16"/>
+          <w:szCs w:val="16"/>
+        </w:rPr>
+        <w:t>7</w:t>
+      </w:r>
+      <w:r>
+        <w:rPr>
+          <w:b/>
+          <w:bCs/>
+          <w:sz w:val="16"/>
+          <w:szCs w:val="16"/>
+        </w:rPr>
+        <w:t xml:space="preserve">: </w:t>
+      </w:r>
+      <w:r>
+        <w:rPr>
+          <w:b/>
+          <w:bCs/>
+          <w:sz w:val="16"/>
+          <w:szCs w:val="16"/>
+        </w:rPr>
+        <w:t>Un-pivoted columns and changed data</w:t>
+      </w:r>
+      <w:r>
+        <w:rPr>
+          <w:b/>
+          <w:bCs/>
+          <w:sz w:val="16"/>
+          <w:szCs w:val="16"/>
+        </w:rPr>
+        <w:t xml:space="preserve"> type to year</w:t>
+      </w:r>
+      <w:r>
+        <w:rPr>
+          <w:b/>
+          <w:bCs/>
+          <w:sz w:val="16"/>
+          <w:szCs w:val="16"/>
+        </w:rPr>
+        <w:t xml:space="preserve"> from dataset </w:t>
+      </w:r>
+      <w:r>
+        <w:rPr>
+          <w:b/>
+          <w:bCs/>
+          <w:sz w:val="16"/>
+          <w:szCs w:val="16"/>
+        </w:rPr>
+        <w:t>‘GDP by Country’</w:t>
+      </w:r>
+    </w:p>
+    <w:p>
+      <w:r>
+        <w:lastRenderedPageBreak/>
+        <w:t xml:space="preserve">In the above step the columns 2018 – 2023 were un-pivoted, renamed to year and </w:t>
+      </w:r>
+      <w:r>
+        <w:t>changed data type to year. The other columns ‘Country code’, ‘</w:t>
+      </w:r>
+      <w:r>
+        <w:t>Indicator name’, ‘Indicator code’ were removed as they are not required for our analysis.</w:t>
+      </w:r>
+      <w:r>
+        <w:t xml:space="preserve"> The GDP column was filtered to remove missing data </w:t>
+      </w:r>
+      <w:r>
+        <w:t>from the list of countries which are not part of the analysis as shown in the image of the Python code above</w:t>
+      </w:r>
+      <w:r>
+        <w:t xml:space="preserve"> (Fig 4.4)</w:t>
+      </w:r>
+      <w:r>
+        <w:t>.</w:t>
+      </w:r>
+      <w:r>
+        <w:t xml:space="preserve"> </w:t>
+      </w:r>
+    </w:p>
+    <w:p>
+      <w:r>
+        <w:t xml:space="preserve">The next dataset ‘GDP per Capita’ will follow the same steps as </w:t>
+      </w:r>
+      <w:r>
+        <w:t>the dataset ‘GDP by Country’</w:t>
+      </w:r>
+      <w:r>
+        <w:t xml:space="preserve">                                                                </w:t>
+      </w:r>
+      <w:r>
+        <w:tab/>
+      </w:r>
+    </w:p>
+    <w:p>
+      <w:r>
+        <w:t xml:space="preserve">                                                </w:t>
+      </w:r>
+      <w:r>
+        <w:drawing>
+          <wp:inline distT="0" distB="0" distL="0" distR="0" wp14:anchorId="375FF4F8" wp14:editId="08C0337F">
+            <wp:extent cx="2682240" cy="2972277"/>
+            <wp:effectExtent l="0" t="0" r="3810" b="0"/>
+            <wp:docPr id="196169109" name="Picture 1" descr="A screenshot of a computer&#10;&#10;AI-generated content may be incorrect."/>
+            <wp:cNvGraphicFramePr>
+              <a:graphicFrameLocks xmlns:a="http://schemas.openxmlformats.org/drawingml/2006/main" noChangeAspect="1"/>
+            </wp:cNvGraphicFramePr>
+            <a:graphic xmlns:a="http://schemas.openxmlformats.org/drawingml/2006/main">
+              <a:graphicData uri="http://schemas.openxmlformats.org/drawingml/2006/picture">
+                <pic:pic xmlns:pic="http://schemas.openxmlformats.org/drawingml/2006/picture">
+                  <pic:nvPicPr>
+                    <pic:cNvPr id="196169109" name="Picture 1" descr="A screenshot of a computer&#10;&#10;AI-generated content may be incorrect."/>
+                    <pic:cNvPicPr/>
+                  </pic:nvPicPr>
+                  <pic:blipFill>
+                    <a:blip r:embed="rId19"/>
+                    <a:stretch>
+                      <a:fillRect/>
+                    </a:stretch>
+                  </pic:blipFill>
+                  <pic:spPr>
+                    <a:xfrm>
+                      <a:off x="0" y="0"/>
+                      <a:ext cx="2689631" cy="2980467"/>
+                    </a:xfrm>
+                    <a:prstGeom prst="rect">
+                      <a:avLst/>
+                    </a:prstGeom>
+                  </pic:spPr>
+                </pic:pic>
+              </a:graphicData>
+            </a:graphic>
+          </wp:inline>
+        </w:drawing>
+      </w:r>
+      <w:r>
+        <w:t xml:space="preserve">    </w:t>
+      </w:r>
+    </w:p>
+    <w:p>
+      <w:pPr>
+        <w:rPr>
+          <w:b/>
+          <w:bCs/>
+          <w:sz w:val="16"/>
+          <w:szCs w:val="16"/>
+        </w:rPr>
+      </w:pPr>
+      <w:r>
+        <w:tab/>
+      </w:r>
+      <w:r>
+        <w:tab/>
+      </w:r>
+      <w:r>
+        <w:rPr>
+          <w:b/>
+          <w:bCs/>
+          <w:sz w:val="16"/>
+          <w:szCs w:val="16"/>
+        </w:rPr>
+        <w:t>F</w:t>
+      </w:r>
+      <w:r>
+        <w:rPr>
+          <w:b/>
+          <w:bCs/>
+          <w:sz w:val="16"/>
+          <w:szCs w:val="16"/>
+        </w:rPr>
+        <w:t xml:space="preserve">ig </w:t>
+      </w:r>
+      <w:r>
+        <w:rPr>
+          <w:b/>
+          <w:bCs/>
+          <w:sz w:val="16"/>
+          <w:szCs w:val="16"/>
+        </w:rPr>
+        <w:t>4</w:t>
+      </w:r>
+      <w:r>
+        <w:rPr>
+          <w:b/>
+          <w:bCs/>
+          <w:sz w:val="16"/>
+          <w:szCs w:val="16"/>
+        </w:rPr>
+        <w:t>.</w:t>
+      </w:r>
+      <w:r>
+        <w:rPr>
+          <w:b/>
+          <w:bCs/>
+          <w:sz w:val="16"/>
+          <w:szCs w:val="16"/>
+        </w:rPr>
+        <w:t>8</w:t>
+      </w:r>
+      <w:r>
+        <w:rPr>
+          <w:b/>
+          <w:bCs/>
+          <w:sz w:val="16"/>
+          <w:szCs w:val="16"/>
+        </w:rPr>
+        <w:t xml:space="preserve">: </w:t>
+      </w:r>
+      <w:r>
+        <w:rPr>
+          <w:b/>
+          <w:bCs/>
+          <w:sz w:val="16"/>
+          <w:szCs w:val="16"/>
+        </w:rPr>
+        <w:t xml:space="preserve">Un-pivoted columns and changed data type to year from dataset </w:t>
+      </w:r>
+      <w:r>
+        <w:rPr>
+          <w:b/>
+          <w:bCs/>
+          <w:sz w:val="16"/>
+          <w:szCs w:val="16"/>
+        </w:rPr>
+        <w:t xml:space="preserve">‘GDP </w:t>
+      </w:r>
+      <w:r>
+        <w:rPr>
+          <w:b/>
+          <w:bCs/>
+          <w:sz w:val="16"/>
+          <w:szCs w:val="16"/>
+        </w:rPr>
+        <w:t>per Capita’</w:t>
+      </w:r>
+    </w:p>
+    <w:p>
+      <w:pPr>
+        <w:rPr>
+          <w:b/>
+          <w:bCs/>
+          <w:sz w:val="16"/>
+          <w:szCs w:val="16"/>
+        </w:rPr>
+      </w:pPr>
+    </w:p>
+    <w:p>
+      <w:r>
+        <w:t>The final dataset consists of weather data for different countries</w:t>
+      </w:r>
+      <w:r>
+        <w:t xml:space="preserve"> from 1901 to 2023</w:t>
+      </w:r>
+      <w:r>
+        <w:t>.</w:t>
+      </w:r>
+      <w:r>
+        <w:t xml:space="preserve"> </w:t>
+      </w:r>
+    </w:p>
+    <w:p>
+      <w:r>
+        <w:drawing>
+          <wp:inline distT="0" distB="0" distL="0" distR="0" wp14:anchorId="52A30D3D" wp14:editId="6C578008">
+            <wp:extent cx="5731510" cy="2906395"/>
+            <wp:effectExtent l="0" t="0" r="2540" b="8255"/>
+            <wp:docPr id="203032536" name="Picture 1" descr="A screenshot of a computer&#10;&#10;AI-generated content may be incorrect."/>
+            <wp:cNvGraphicFramePr>
+              <a:graphicFrameLocks xmlns:a="http://schemas.openxmlformats.org/drawingml/2006/main" noChangeAspect="1"/>
+            </wp:cNvGraphicFramePr>
+            <a:graphic xmlns:a="http://schemas.openxmlformats.org/drawingml/2006/main">
+              <a:graphicData uri="http://schemas.openxmlformats.org/drawingml/2006/picture">
+                <pic:pic xmlns:pic="http://schemas.openxmlformats.org/drawingml/2006/picture">
+                  <pic:nvPicPr>
+                    <pic:cNvPr id="203032536" name="Picture 1" descr="A screenshot of a computer&#10;&#10;AI-generated content may be incorrect."/>
+                    <pic:cNvPicPr/>
+                  </pic:nvPicPr>
+                  <pic:blipFill>
+                    <a:blip r:embed="rId20"/>
+                    <a:stretch>
+                      <a:fillRect/>
+                    </a:stretch>
+                  </pic:blipFill>
+                  <pic:spPr>
+                    <a:xfrm>
+                      <a:off x="0" y="0"/>
+                      <a:ext cx="5731510" cy="2906395"/>
+                    </a:xfrm>
+                    <a:prstGeom prst="rect">
+                      <a:avLst/>
+                    </a:prstGeom>
+                  </pic:spPr>
+                </pic:pic>
+              </a:graphicData>
+            </a:graphic>
+          </wp:inline>
+        </w:drawing>
+      </w:r>
+    </w:p>
+    <w:p>
+      <w:pPr>
+        <w:rPr>
+          <w:b/>
+          <w:bCs/>
+          <w:sz w:val="16"/>
+          <w:szCs w:val="16"/>
+        </w:rPr>
+      </w:pPr>
+      <w:r>
+        <w:rPr>
+          <w:b/>
+          <w:bCs/>
+          <w:sz w:val="16"/>
+          <w:szCs w:val="16"/>
+        </w:rPr>
+        <w:t xml:space="preserve">                                         </w:t>
+      </w:r>
+      <w:r>
+        <w:rPr>
+          <w:b/>
+          <w:bCs/>
+          <w:sz w:val="16"/>
+          <w:szCs w:val="16"/>
+        </w:rPr>
+        <w:t>F</w:t>
+      </w:r>
+      <w:r>
+        <w:rPr>
+          <w:b/>
+          <w:bCs/>
+          <w:sz w:val="16"/>
+          <w:szCs w:val="16"/>
+        </w:rPr>
+        <w:t xml:space="preserve">ig </w:t>
+      </w:r>
+      <w:r>
+        <w:rPr>
+          <w:b/>
+          <w:bCs/>
+          <w:sz w:val="16"/>
+          <w:szCs w:val="16"/>
+        </w:rPr>
+        <w:t>4</w:t>
+      </w:r>
+      <w:r>
+        <w:rPr>
+          <w:b/>
+          <w:bCs/>
+          <w:sz w:val="16"/>
+          <w:szCs w:val="16"/>
+        </w:rPr>
+        <w:t>.</w:t>
+      </w:r>
+      <w:r>
+        <w:rPr>
+          <w:b/>
+          <w:bCs/>
+          <w:sz w:val="16"/>
+          <w:szCs w:val="16"/>
+        </w:rPr>
+        <w:t>9</w:t>
+      </w:r>
+      <w:r>
+        <w:rPr>
+          <w:b/>
+          <w:bCs/>
+          <w:sz w:val="16"/>
+          <w:szCs w:val="16"/>
+        </w:rPr>
+        <w:t xml:space="preserve">: </w:t>
+      </w:r>
+      <w:r>
+        <w:rPr>
+          <w:b/>
+          <w:bCs/>
+          <w:sz w:val="16"/>
+          <w:szCs w:val="16"/>
+        </w:rPr>
+        <w:t xml:space="preserve">Climate data across the years for different countries </w:t>
+      </w:r>
+      <w:r>
+        <w:rPr>
+          <w:b/>
+          <w:bCs/>
+          <w:sz w:val="16"/>
+          <w:szCs w:val="16"/>
+        </w:rPr>
+        <w:t>fro</w:t>
+      </w:r>
+      <w:r>
+        <w:rPr>
+          <w:b/>
+          <w:bCs/>
+          <w:sz w:val="16"/>
+          <w:szCs w:val="16"/>
+        </w:rPr>
+        <w:t xml:space="preserve">m dataset </w:t>
+      </w:r>
+      <w:r>
+        <w:rPr>
+          <w:b/>
+          <w:bCs/>
+          <w:sz w:val="16"/>
+          <w:szCs w:val="16"/>
+        </w:rPr>
+        <w:t>‘</w:t>
+      </w:r>
+      <w:r>
+        <w:rPr>
+          <w:b/>
+          <w:bCs/>
+          <w:sz w:val="16"/>
+          <w:szCs w:val="16"/>
+        </w:rPr>
+        <w:t>Climate data</w:t>
+      </w:r>
+      <w:r>
+        <w:rPr>
+          <w:b/>
+          <w:bCs/>
+          <w:sz w:val="16"/>
+          <w:szCs w:val="16"/>
+        </w:rPr>
+        <w:t>’</w:t>
+      </w:r>
+    </w:p>
+    <w:p>
+      <w:pPr>
+        <w:rPr>
+          <w:b/>
+          <w:bCs/>
+          <w:sz w:val="16"/>
+          <w:szCs w:val="16"/>
+        </w:rPr>
+      </w:pPr>
+    </w:p>
+    <w:p/>
+    <w:p>
+      <w:r>
+        <w:t xml:space="preserve">The data looks similar to previous </w:t>
+      </w:r>
+      <w:r>
+        <w:t>datasets;</w:t>
+      </w:r>
+      <w:r>
+        <w:t xml:space="preserve"> we can use roughly the same steps to clean the data</w:t>
+      </w:r>
+      <w:r>
+        <w:t>.</w:t>
+      </w:r>
+    </w:p>
+    <w:p>
+      <w:pPr>
+        <w:rPr>
+          <w:b/>
+          <w:bCs/>
+          <w:sz w:val="16"/>
+          <w:szCs w:val="16"/>
+        </w:rPr>
+      </w:pPr>
+      <w:r>
+        <w:rPr>
+          <w:noProof/>
+        </w:rPr>
+        <w:t xml:space="preserve">                                </w:t>
+      </w:r>
+      <w:r>
+        <w:rPr>
+          <w:noProof/>
+        </w:rPr>
+        <w:t xml:space="preserve"> </w:t>
+      </w:r>
+      <w:r>
+        <w:drawing>
+          <wp:inline distT="0" distB="0" distL="0" distR="0" wp14:anchorId="335197E4" wp14:editId="49D75E63">
+            <wp:extent cx="3665220" cy="3602279"/>
+            <wp:effectExtent l="0" t="0" r="0" b="0"/>
+            <wp:docPr id="2006344115" name="Picture 1" descr="A screenshot of a computer&#10;&#10;AI-generated content may be incorrect."/>
+            <wp:cNvGraphicFramePr>
+              <a:graphicFrameLocks xmlns:a="http://schemas.openxmlformats.org/drawingml/2006/main" noChangeAspect="1"/>
+            </wp:cNvGraphicFramePr>
+            <a:graphic xmlns:a="http://schemas.openxmlformats.org/drawingml/2006/main">
+              <a:graphicData uri="http://schemas.openxmlformats.org/drawingml/2006/picture">
+                <pic:pic xmlns:pic="http://schemas.openxmlformats.org/drawingml/2006/picture">
+                  <pic:nvPicPr>
+                    <pic:cNvPr id="2006344115" name="Picture 1" descr="A screenshot of a computer&#10;&#10;AI-generated content may be incorrect."/>
+                    <pic:cNvPicPr/>
+                  </pic:nvPicPr>
+                  <pic:blipFill>
+                    <a:blip r:embed="rId21"/>
+                    <a:stretch>
+                      <a:fillRect/>
+                    </a:stretch>
+                  </pic:blipFill>
+                  <pic:spPr>
+                    <a:xfrm>
+                      <a:off x="0" y="0"/>
+                      <a:ext cx="3667887" cy="3604900"/>
+                    </a:xfrm>
+                    <a:prstGeom prst="rect">
+                      <a:avLst/>
+                    </a:prstGeom>
+                  </pic:spPr>
+                </pic:pic>
+              </a:graphicData>
+            </a:graphic>
+          </wp:inline>
+        </w:drawing>
+      </w:r>
+      <w:r>
+        <w:rPr>
+          <w:b/>
+          <w:bCs/>
+          <w:sz w:val="16"/>
+          <w:szCs w:val="16"/>
+        </w:rPr>
+        <w:t xml:space="preserve"> </w:t>
+      </w:r>
+    </w:p>
+    <w:p>
+      <w:pPr>
+        <w:rPr>
+          <w:sz w:val="16"/>
+          <w:szCs w:val="16"/>
+        </w:rPr>
+      </w:pPr>
+      <w:r>
+        <w:rPr>
+          <w:b/>
+          <w:bCs/>
+          <w:sz w:val="16"/>
+          <w:szCs w:val="16"/>
+        </w:rPr>
+        <w:t xml:space="preserve">                                           </w:t>
+      </w:r>
+      <w:r>
+        <w:rPr>
+          <w:b/>
+          <w:bCs/>
+          <w:sz w:val="16"/>
+          <w:szCs w:val="16"/>
+        </w:rPr>
+        <w:t>F</w:t>
+      </w:r>
+      <w:r>
+        <w:rPr>
+          <w:b/>
+          <w:bCs/>
+          <w:sz w:val="16"/>
+          <w:szCs w:val="16"/>
+        </w:rPr>
+        <w:t xml:space="preserve">ig </w:t>
+      </w:r>
+      <w:r>
+        <w:rPr>
+          <w:b/>
+          <w:bCs/>
+          <w:sz w:val="16"/>
+          <w:szCs w:val="16"/>
+        </w:rPr>
+        <w:t>4</w:t>
+      </w:r>
+      <w:r>
+        <w:rPr>
+          <w:b/>
+          <w:bCs/>
+          <w:sz w:val="16"/>
+          <w:szCs w:val="16"/>
+        </w:rPr>
+        <w:t>.</w:t>
+      </w:r>
+      <w:r>
+        <w:rPr>
+          <w:b/>
+          <w:bCs/>
+          <w:sz w:val="16"/>
+          <w:szCs w:val="16"/>
+        </w:rPr>
+        <w:t>10</w:t>
+      </w:r>
+      <w:r>
+        <w:rPr>
+          <w:b/>
+          <w:bCs/>
+          <w:sz w:val="16"/>
+          <w:szCs w:val="16"/>
+        </w:rPr>
+        <w:t xml:space="preserve">: </w:t>
+      </w:r>
+      <w:r>
+        <w:rPr>
+          <w:b/>
+          <w:bCs/>
+          <w:sz w:val="16"/>
+          <w:szCs w:val="16"/>
+        </w:rPr>
+        <w:t xml:space="preserve">Un-pivoted columns and changed data type to year from dataset </w:t>
+      </w:r>
+      <w:r>
+        <w:rPr>
+          <w:b/>
+          <w:bCs/>
+          <w:sz w:val="16"/>
+          <w:szCs w:val="16"/>
+        </w:rPr>
+        <w:t>‘</w:t>
+      </w:r>
+      <w:r>
+        <w:rPr>
+          <w:b/>
+          <w:bCs/>
+          <w:sz w:val="16"/>
+          <w:szCs w:val="16"/>
+        </w:rPr>
+        <w:t>Climate data’</w:t>
+      </w:r>
+    </w:p>
+    <w:p>
+      <w:pPr>
+        <w:ind w:left="720" w:firstLine="720"/>
+      </w:pPr>
+    </w:p>
+    <w:p>
+      <w:r>
+        <w:t xml:space="preserve">Now that all the data has been </w:t>
+      </w:r>
+      <w:r>
+        <w:t>cleaned,</w:t>
+      </w:r>
+      <w:r>
+        <w:t xml:space="preserve"> we can create relationships for the dataset based on the </w:t>
+      </w:r>
+      <w:r>
+        <w:t>country name.</w:t>
+      </w:r>
+    </w:p>
+    <w:p>
+      <w:r>
+        <w:drawing>
+          <wp:inline distT="0" distB="0" distL="0" distR="0" wp14:anchorId="064EDB89" wp14:editId="241AF374">
+            <wp:extent cx="5844540" cy="1955800"/>
+            <wp:effectExtent l="0" t="0" r="3810" b="6350"/>
+            <wp:docPr id="1641560226" name="Picture 1" descr="A screenshot of a computer&#10;&#10;AI-generated content may be incorrect."/>
+            <wp:cNvGraphicFramePr>
+              <a:graphicFrameLocks xmlns:a="http://schemas.openxmlformats.org/drawingml/2006/main" noChangeAspect="1"/>
+            </wp:cNvGraphicFramePr>
+            <a:graphic xmlns:a="http://schemas.openxmlformats.org/drawingml/2006/main">
+              <a:graphicData uri="http://schemas.openxmlformats.org/drawingml/2006/picture">
+                <pic:pic xmlns:pic="http://schemas.openxmlformats.org/drawingml/2006/picture">
+                  <pic:nvPicPr>
+                    <pic:cNvPr id="1641560226" name="Picture 1" descr="A screenshot of a computer&#10;&#10;AI-generated content may be incorrect."/>
+                    <pic:cNvPicPr/>
+                  </pic:nvPicPr>
+                  <pic:blipFill>
+                    <a:blip r:embed="rId22"/>
+                    <a:stretch>
+                      <a:fillRect/>
+                    </a:stretch>
+                  </pic:blipFill>
+                  <pic:spPr>
+                    <a:xfrm>
+                      <a:off x="0" y="0"/>
+                      <a:ext cx="5844540" cy="1955800"/>
+                    </a:xfrm>
+                    <a:prstGeom prst="rect">
+                      <a:avLst/>
+                    </a:prstGeom>
+                  </pic:spPr>
+                </pic:pic>
+              </a:graphicData>
+            </a:graphic>
+          </wp:inline>
+        </w:drawing>
+      </w:r>
+      <w:r>
+        <w:rPr>
+          <w:b/>
+          <w:bCs/>
+          <w:sz w:val="16"/>
+          <w:szCs w:val="16"/>
+        </w:rPr>
+        <w:t xml:space="preserve"> </w:t>
+      </w:r>
+      <w:r>
+        <w:rPr>
+          <w:b/>
+          <w:bCs/>
+          <w:sz w:val="16"/>
+          <w:szCs w:val="16"/>
+        </w:rPr>
+        <w:t xml:space="preserve">                                           </w:t>
+      </w:r>
+      <w:r>
+        <w:rPr>
+          <w:b/>
+          <w:bCs/>
+          <w:sz w:val="16"/>
+          <w:szCs w:val="16"/>
+        </w:rPr>
+        <w:t>F</w:t>
+      </w:r>
+      <w:r>
+        <w:rPr>
+          <w:b/>
+          <w:bCs/>
+          <w:sz w:val="16"/>
+          <w:szCs w:val="16"/>
+        </w:rPr>
+        <w:t>i</w:t>
+      </w:r>
+      <w:r>
+        <w:rPr>
+          <w:b/>
+          <w:bCs/>
+          <w:sz w:val="16"/>
+          <w:szCs w:val="16"/>
+        </w:rPr>
+        <w:t xml:space="preserve">g </w:t>
+      </w:r>
+      <w:r>
+        <w:rPr>
+          <w:b/>
+          <w:bCs/>
+          <w:sz w:val="16"/>
+          <w:szCs w:val="16"/>
+        </w:rPr>
+        <w:t>4</w:t>
+      </w:r>
+      <w:r>
+        <w:rPr>
+          <w:b/>
+          <w:bCs/>
+          <w:sz w:val="16"/>
+          <w:szCs w:val="16"/>
+        </w:rPr>
+        <w:t>.</w:t>
+      </w:r>
+      <w:r>
+        <w:rPr>
+          <w:b/>
+          <w:bCs/>
+          <w:sz w:val="16"/>
+          <w:szCs w:val="16"/>
+        </w:rPr>
+        <w:t>1</w:t>
+      </w:r>
+      <w:r>
+        <w:rPr>
+          <w:b/>
+          <w:bCs/>
+          <w:sz w:val="16"/>
+          <w:szCs w:val="16"/>
+        </w:rPr>
+        <w:t>1</w:t>
+      </w:r>
+      <w:r>
+        <w:rPr>
+          <w:b/>
+          <w:bCs/>
+          <w:sz w:val="16"/>
+          <w:szCs w:val="16"/>
+        </w:rPr>
+        <w:t xml:space="preserve">: </w:t>
+      </w:r>
+      <w:r>
+        <w:rPr>
+          <w:b/>
+          <w:bCs/>
+          <w:sz w:val="16"/>
+          <w:szCs w:val="16"/>
+        </w:rPr>
+        <w:t xml:space="preserve">Creating Many-to-Many relationships between </w:t>
+      </w:r>
+      <w:r>
+        <w:rPr>
+          <w:b/>
+          <w:bCs/>
+          <w:sz w:val="16"/>
+          <w:szCs w:val="16"/>
+        </w:rPr>
+        <w:t>multiple tables based on column country</w:t>
+      </w:r>
+    </w:p>
+    <w:p/>
+    <w:p/>
+    <w:p>
+      <w:r>
+        <w:t>It is important to create this relationship as the other datasets will help explain the relationship between World Happiness index and other factors. With this, we conclude the data cleaning/pre-processing part. We can now move on to visualizing the data.</w:t>
+      </w:r>
+    </w:p>
+    <w:p>
+      <w:pPr>
+        <w:rPr>
+          <w:b/>
+          <w:bCs/>
+        </w:rPr>
+      </w:pPr>
+      <w:r>
+        <w:rPr>
+          <w:b/>
+          <w:bCs/>
+        </w:rPr>
+        <w:lastRenderedPageBreak/>
         <w:t>SECTION E: VISUALIZATIONS AND FINDINGS</w:t>
       </w:r>
       <w:r>
@@ -1312,6 +3214,7 @@
   <w:style w:type="paragraph" w:default="1" w:styleId="Normal">
     <w:name w:val="Normal"/>
     <w:qFormat/>
+    <w:rsid w:val="0000710C"/>
   </w:style>
   <w:style w:type="paragraph" w:styleId="Heading1">
     <w:name w:val="heading 1"/>

</xml_diff>

<commit_message>
Latest report and workbook
</commit_message>
<xml_diff>
--- a/Final_Project/Report/Final Report.docx
+++ b/Final_Project/Report/Final Report.docx
@@ -307,11 +307,11 @@
         <w:pStyle w:val="ListParagraph"/>
         <w:numPr>
           <w:ilvl w:val="0"/>
-          <w:numId w:val="1"/>
+          <w:numId w:val="2"/>
         </w:numPr>
       </w:pPr>
       <w:r>
-        <w:t>What is the economy of the countries at the top and bottom of the list</w:t>
+        <w:t>How does economy fair with the happiness index?</w:t>
       </w:r>
     </w:p>
     <w:p>
@@ -491,17 +491,21 @@
       </w:r>
     </w:p>
     <w:p>
+      <w:proofErr w:type="spellStart"/>
       <w:r>
         <w:t>upperwhisker</w:t>
       </w:r>
+      <w:proofErr w:type="spellEnd"/>
       <w:r>
         <w:t>: Upper-bound CI of the score</w:t>
       </w:r>
     </w:p>
     <w:p>
+      <w:proofErr w:type="spellStart"/>
       <w:r>
         <w:t>lowerwhisker</w:t>
       </w:r>
+      <w:proofErr w:type="spellEnd"/>
       <w:r>
         <w:t>: Lower-bound CI of the score</w:t>
       </w:r>
@@ -627,7 +631,7 @@
       <w:r>
         <w:t xml:space="preserve">The second data source comes from </w:t>
       </w:r>
-      <w:hyperlink r:id="rId7" w:history="1">
+      <w:hyperlink r:id="rId7" w:anchor="htab-1497" w:history="1">
         <w:r>
           <w:rPr>
             <w:rStyle w:val="Hyperlink"/>
@@ -682,6 +686,9 @@
         <w:t xml:space="preserve">                                                            </w:t>
       </w:r>
       <w:r>
+        <w:rPr>
+          <w:noProof/>
+        </w:rPr>
         <w:drawing>
           <wp:inline distT="0" distB="0" distL="0" distR="0" wp14:anchorId="661337D4" wp14:editId="3B73B5FB">
             <wp:extent cx="1962150" cy="4171003"/>
@@ -955,6 +962,9 @@
         <w:t xml:space="preserve">                                                   </w:t>
       </w:r>
       <w:r>
+        <w:rPr>
+          <w:noProof/>
+        </w:rPr>
         <w:drawing>
           <wp:inline distT="0" distB="0" distL="0" distR="0" wp14:anchorId="071AC4BB" wp14:editId="07A1C610">
             <wp:extent cx="2401312" cy="2994660"/>
@@ -1107,16 +1117,7 @@
           <w:sz w:val="16"/>
           <w:szCs w:val="16"/>
         </w:rPr>
-        <w:t xml:space="preserve">                                                                                                             </w:t>
-      </w:r>
-      <w:r>
-        <w:rPr>
-          <w:b/>
-          <w:bCs/>
-          <w:sz w:val="16"/>
-          <w:szCs w:val="16"/>
-        </w:rPr>
-        <w:t>F</w:t>
+        <w:t xml:space="preserve">                                                                                                             F</w:t>
       </w:r>
       <w:r>
         <w:rPr>
@@ -1211,6 +1212,9 @@
         <w:ind w:left="360"/>
       </w:pPr>
       <w:r>
+        <w:rPr>
+          <w:noProof/>
+        </w:rPr>
         <w:lastRenderedPageBreak/>
         <w:drawing>
           <wp:inline distT="0" distB="0" distL="0" distR="0" wp14:anchorId="606798C7" wp14:editId="3EA77D76">
@@ -1410,6 +1414,9 @@
         <w:t xml:space="preserve"> </w:t>
       </w:r>
       <w:r>
+        <w:rPr>
+          <w:noProof/>
+        </w:rPr>
         <w:drawing>
           <wp:inline distT="0" distB="0" distL="0" distR="0" wp14:anchorId="7BDA6BF3" wp14:editId="2A176308">
             <wp:extent cx="3681094" cy="3939540"/>
@@ -1561,16 +1568,7 @@
           <w:sz w:val="16"/>
           <w:szCs w:val="16"/>
         </w:rPr>
-        <w:t>List of countries with missing data</w:t>
-      </w:r>
-      <w:r>
-        <w:rPr>
-          <w:b/>
-          <w:bCs/>
-          <w:sz w:val="16"/>
-          <w:szCs w:val="16"/>
-        </w:rPr>
-        <w:t xml:space="preserve"> from dataset </w:t>
+        <w:t xml:space="preserve">List of countries with missing data from dataset </w:t>
       </w:r>
       <w:r>
         <w:rPr>
@@ -1606,6 +1604,9 @@
         <w:t xml:space="preserve">        </w:t>
       </w:r>
       <w:r>
+        <w:rPr>
+          <w:noProof/>
+        </w:rPr>
         <w:drawing>
           <wp:inline distT="0" distB="0" distL="0" distR="0" wp14:anchorId="34402811" wp14:editId="6B5CF178">
             <wp:extent cx="5196805" cy="2987040"/>
@@ -1784,6 +1785,9 @@
         <w:ind w:left="1440" w:firstLine="216"/>
       </w:pPr>
       <w:r>
+        <w:rPr>
+          <w:noProof/>
+        </w:rPr>
         <w:drawing>
           <wp:inline distT="0" distB="0" distL="0" distR="0" wp14:anchorId="3A0AAD3C" wp14:editId="163B3D75">
             <wp:extent cx="3597910" cy="3827513"/>
@@ -1827,25 +1831,7 @@
           <w:sz w:val="16"/>
           <w:szCs w:val="16"/>
         </w:rPr>
-        <w:t xml:space="preserve"> </w:t>
-      </w:r>
-      <w:r>
-        <w:rPr>
-          <w:b/>
-          <w:bCs/>
-          <w:sz w:val="16"/>
-          <w:szCs w:val="16"/>
-        </w:rPr>
-        <w:t xml:space="preserve">                                                      </w:t>
-      </w:r>
-      <w:r>
-        <w:rPr>
-          <w:b/>
-          <w:bCs/>
-          <w:sz w:val="16"/>
-          <w:szCs w:val="16"/>
-        </w:rPr>
-        <w:t>F</w:t>
+        <w:t xml:space="preserve">                                                       F</w:t>
       </w:r>
       <w:r>
         <w:rPr>
@@ -1975,6 +1961,9 @@
         <w:t xml:space="preserve">                                                </w:t>
       </w:r>
       <w:r>
+        <w:rPr>
+          <w:noProof/>
+        </w:rPr>
         <w:drawing>
           <wp:inline distT="0" distB="0" distL="0" distR="0" wp14:anchorId="375FF4F8" wp14:editId="08C0337F">
             <wp:extent cx="2682240" cy="2972277"/>
@@ -2138,6 +2127,9 @@
     </w:p>
     <w:p>
       <w:r>
+        <w:rPr>
+          <w:noProof/>
+        </w:rPr>
         <w:drawing>
           <wp:inline distT="0" distB="0" distL="0" distR="0" wp14:anchorId="52A30D3D" wp14:editId="6C578008">
             <wp:extent cx="5731510" cy="2906395"/>
@@ -2263,16 +2255,7 @@
           <w:sz w:val="16"/>
           <w:szCs w:val="16"/>
         </w:rPr>
-        <w:t>fro</w:t>
-      </w:r>
-      <w:r>
-        <w:rPr>
-          <w:b/>
-          <w:bCs/>
-          <w:sz w:val="16"/>
-          <w:szCs w:val="16"/>
-        </w:rPr>
-        <w:t xml:space="preserve">m dataset </w:t>
+        <w:t xml:space="preserve">from dataset </w:t>
       </w:r>
       <w:r>
         <w:rPr>
@@ -2290,16 +2273,7 @@
           <w:sz w:val="16"/>
           <w:szCs w:val="16"/>
         </w:rPr>
-        <w:t>Climate data</w:t>
-      </w:r>
-      <w:r>
-        <w:rPr>
-          <w:b/>
-          <w:bCs/>
-          <w:sz w:val="16"/>
-          <w:szCs w:val="16"/>
-        </w:rPr>
-        <w:t>’</w:t>
+        <w:t>Climate data’</w:t>
       </w:r>
     </w:p>
     <w:p>
@@ -2349,6 +2323,9 @@
         <w:t xml:space="preserve"> </w:t>
       </w:r>
       <w:r>
+        <w:rPr>
+          <w:noProof/>
+        </w:rPr>
         <w:drawing>
           <wp:inline distT="0" distB="0" distL="0" distR="0" wp14:anchorId="335197E4" wp14:editId="49D75E63">
             <wp:extent cx="3665220" cy="3602279"/>
@@ -2409,16 +2386,7 @@
           <w:sz w:val="16"/>
           <w:szCs w:val="16"/>
         </w:rPr>
-        <w:t xml:space="preserve">                                           </w:t>
-      </w:r>
-      <w:r>
-        <w:rPr>
-          <w:b/>
-          <w:bCs/>
-          <w:sz w:val="16"/>
-          <w:szCs w:val="16"/>
-        </w:rPr>
-        <w:t>F</w:t>
+        <w:t xml:space="preserve">                                           F</w:t>
       </w:r>
       <w:r>
         <w:rPr>
@@ -2514,6 +2482,9 @@
     </w:p>
     <w:p>
       <w:r>
+        <w:rPr>
+          <w:noProof/>
+        </w:rPr>
         <w:drawing>
           <wp:inline distT="0" distB="0" distL="0" distR="0" wp14:anchorId="064EDB89" wp14:editId="241AF374">
             <wp:extent cx="5844540" cy="1955800"/>
@@ -2566,25 +2537,7 @@
           <w:sz w:val="16"/>
           <w:szCs w:val="16"/>
         </w:rPr>
-        <w:t xml:space="preserve">                                           </w:t>
-      </w:r>
-      <w:r>
-        <w:rPr>
-          <w:b/>
-          <w:bCs/>
-          <w:sz w:val="16"/>
-          <w:szCs w:val="16"/>
-        </w:rPr>
-        <w:t>F</w:t>
-      </w:r>
-      <w:r>
-        <w:rPr>
-          <w:b/>
-          <w:bCs/>
-          <w:sz w:val="16"/>
-          <w:szCs w:val="16"/>
-        </w:rPr>
-        <w:t>i</w:t>
+        <w:t xml:space="preserve">                                           Fi</w:t>
       </w:r>
       <w:r>
         <w:rPr>
@@ -2620,16 +2573,7 @@
           <w:sz w:val="16"/>
           <w:szCs w:val="16"/>
         </w:rPr>
-        <w:t>1</w:t>
-      </w:r>
-      <w:r>
-        <w:rPr>
-          <w:b/>
-          <w:bCs/>
-          <w:sz w:val="16"/>
-          <w:szCs w:val="16"/>
-        </w:rPr>
-        <w:t>1</w:t>
+        <w:t>11</w:t>
       </w:r>
       <w:r>
         <w:rPr>
@@ -2698,6 +2642,609 @@
         <w:t>(5%) - Should focus on Exploratory Data Analysis (EDA), Statistical Visualization, Classification, Cluster and Sentiment Analysis.</w:t>
       </w:r>
     </w:p>
+    <w:p>
+      <w:r>
+        <w:t>The first 3 analysis questions can be answered using the Power BI dashboard created.</w:t>
+      </w:r>
+      <w:r>
+        <w:t xml:space="preserve"> To answer these questions our focus will be on the data from 2018</w:t>
+      </w:r>
+      <w:r>
+        <w:t xml:space="preserve"> as it aligns with the findings from the Sentiment Analysis.</w:t>
+      </w:r>
+    </w:p>
+    <w:p>
+      <w:pPr>
+        <w:pStyle w:val="ListParagraph"/>
+        <w:numPr>
+          <w:ilvl w:val="0"/>
+          <w:numId w:val="3"/>
+        </w:numPr>
+      </w:pPr>
+      <w:r>
+        <w:t>What is the average climate of the countries at the top and bottom of the list of world’s happiest countries?</w:t>
+      </w:r>
+    </w:p>
+    <w:p>
+      <w:r>
+        <w:drawing>
+          <wp:inline distT="0" distB="0" distL="0" distR="0" wp14:anchorId="0EBEA7FF" wp14:editId="08AF7DBB">
+            <wp:extent cx="5667967" cy="3360420"/>
+            <wp:effectExtent l="0" t="0" r="9525" b="0"/>
+            <wp:docPr id="571616322" name="Picture 1" descr="A screenshot of a graph&#10;&#10;AI-generated content may be incorrect."/>
+            <wp:cNvGraphicFramePr>
+              <a:graphicFrameLocks xmlns:a="http://schemas.openxmlformats.org/drawingml/2006/main" noChangeAspect="1"/>
+            </wp:cNvGraphicFramePr>
+            <a:graphic xmlns:a="http://schemas.openxmlformats.org/drawingml/2006/main">
+              <a:graphicData uri="http://schemas.openxmlformats.org/drawingml/2006/picture">
+                <pic:pic xmlns:pic="http://schemas.openxmlformats.org/drawingml/2006/picture">
+                  <pic:nvPicPr>
+                    <pic:cNvPr id="571616322" name="Picture 1" descr="A screenshot of a graph&#10;&#10;AI-generated content may be incorrect."/>
+                    <pic:cNvPicPr/>
+                  </pic:nvPicPr>
+                  <pic:blipFill>
+                    <a:blip r:embed="rId23"/>
+                    <a:stretch>
+                      <a:fillRect/>
+                    </a:stretch>
+                  </pic:blipFill>
+                  <pic:spPr>
+                    <a:xfrm>
+                      <a:off x="0" y="0"/>
+                      <a:ext cx="5691859" cy="3374585"/>
+                    </a:xfrm>
+                    <a:prstGeom prst="rect">
+                      <a:avLst/>
+                    </a:prstGeom>
+                  </pic:spPr>
+                </pic:pic>
+              </a:graphicData>
+            </a:graphic>
+          </wp:inline>
+        </w:drawing>
+      </w:r>
+    </w:p>
+    <w:p/>
+    <w:p>
+      <w:r>
+        <w:t xml:space="preserve">The first image represents the top 10 of the world's happiest countries and their associated ladder score and temperature(average). </w:t>
+      </w:r>
+      <w:r>
+        <w:t xml:space="preserve">The average is taken across the year for the year 2018, we can see a pattern here where these countries do not </w:t>
+      </w:r>
+      <w:r>
+        <w:t>exceed</w:t>
+      </w:r>
+      <w:r>
+        <w:t xml:space="preserve"> the average temperature </w:t>
+      </w:r>
+      <w:r>
+        <w:t>of 11</w:t>
+      </w:r>
+      <w:r>
+        <w:t>°</w:t>
+      </w:r>
+      <w:r>
+        <w:t>C</w:t>
+      </w:r>
+      <w:r>
+        <w:t>. This is a key finding that was mentioned in the video – stating that the happier countries have a relatively cooler climate.</w:t>
+      </w:r>
+    </w:p>
+    <w:p/>
+    <w:p>
+      <w:r>
+        <w:t xml:space="preserve">Although some of these countries have extreme climate conditions </w:t>
+      </w:r>
+      <w:r>
+        <w:t>the maximum temperature does not cross a threshold</w:t>
+      </w:r>
+      <w:r>
+        <w:t xml:space="preserve"> compared to the list of countries at the bottom of the list, shown below.</w:t>
+      </w:r>
+    </w:p>
+    <w:p/>
+    <w:p/>
+    <w:p/>
+    <w:p/>
+    <w:p/>
+    <w:p>
+      <w:r>
+        <w:lastRenderedPageBreak/>
+        <w:t xml:space="preserve">Now let us </w:t>
+      </w:r>
+      <w:r>
+        <w:t>look</w:t>
+      </w:r>
+      <w:r>
+        <w:t xml:space="preserve"> at the countries on the bottom of the list:</w:t>
+      </w:r>
+    </w:p>
+    <w:p>
+      <w:r>
+        <w:drawing>
+          <wp:inline distT="0" distB="0" distL="0" distR="0" wp14:anchorId="6FC901F2" wp14:editId="559BAA48">
+            <wp:extent cx="5494508" cy="3543300"/>
+            <wp:effectExtent l="0" t="0" r="0" b="0"/>
+            <wp:docPr id="1858356581" name="Picture 1" descr="A screenshot of a graph&#10;&#10;AI-generated content may be incorrect."/>
+            <wp:cNvGraphicFramePr>
+              <a:graphicFrameLocks xmlns:a="http://schemas.openxmlformats.org/drawingml/2006/main" noChangeAspect="1"/>
+            </wp:cNvGraphicFramePr>
+            <a:graphic xmlns:a="http://schemas.openxmlformats.org/drawingml/2006/main">
+              <a:graphicData uri="http://schemas.openxmlformats.org/drawingml/2006/picture">
+                <pic:pic xmlns:pic="http://schemas.openxmlformats.org/drawingml/2006/picture">
+                  <pic:nvPicPr>
+                    <pic:cNvPr id="1858356581" name="Picture 1" descr="A screenshot of a graph&#10;&#10;AI-generated content may be incorrect."/>
+                    <pic:cNvPicPr/>
+                  </pic:nvPicPr>
+                  <pic:blipFill>
+                    <a:blip r:embed="rId24"/>
+                    <a:stretch>
+                      <a:fillRect/>
+                    </a:stretch>
+                  </pic:blipFill>
+                  <pic:spPr>
+                    <a:xfrm>
+                      <a:off x="0" y="0"/>
+                      <a:ext cx="5515598" cy="3556900"/>
+                    </a:xfrm>
+                    <a:prstGeom prst="rect">
+                      <a:avLst/>
+                    </a:prstGeom>
+                  </pic:spPr>
+                </pic:pic>
+              </a:graphicData>
+            </a:graphic>
+          </wp:inline>
+        </w:drawing>
+      </w:r>
+    </w:p>
+    <w:p/>
+    <w:p>
+      <w:r>
+        <w:t xml:space="preserve">The pattern is </w:t>
+      </w:r>
+      <w:r>
+        <w:t>clear;</w:t>
+      </w:r>
+      <w:r>
+        <w:t xml:space="preserve"> these countries are at the bottom of the list and have a much higher temperature </w:t>
+      </w:r>
+      <w:r>
+        <w:t>throughout the year averaging more than 22</w:t>
+      </w:r>
+      <w:r>
+        <w:t>°</w:t>
+      </w:r>
+      <w:r>
+        <w:t>C</w:t>
+      </w:r>
+      <w:r>
+        <w:t xml:space="preserve"> in most cases. However, it is not a </w:t>
+      </w:r>
+      <w:r>
+        <w:t>good idea to single out temperature as the only factor, though there is an undeniable effect on the happiness index/ladder score.</w:t>
+      </w:r>
+    </w:p>
+    <w:p/>
+    <w:p>
+      <w:pPr>
+        <w:pStyle w:val="ListParagraph"/>
+        <w:numPr>
+          <w:ilvl w:val="0"/>
+          <w:numId w:val="2"/>
+        </w:numPr>
+      </w:pPr>
+      <w:r>
+        <w:t>How does economy fair with the happiness index?</w:t>
+      </w:r>
+    </w:p>
+    <w:p>
+      <w:r>
+        <w:drawing>
+          <wp:inline distT="0" distB="0" distL="0" distR="0" wp14:anchorId="7D13F8C2" wp14:editId="31A2153D">
+            <wp:extent cx="5449060" cy="3191320"/>
+            <wp:effectExtent l="0" t="0" r="0" b="9525"/>
+            <wp:docPr id="1246469909" name="Picture 1" descr="A screenshot of a graph&#10;&#10;AI-generated content may be incorrect."/>
+            <wp:cNvGraphicFramePr>
+              <a:graphicFrameLocks xmlns:a="http://schemas.openxmlformats.org/drawingml/2006/main" noChangeAspect="1"/>
+            </wp:cNvGraphicFramePr>
+            <a:graphic xmlns:a="http://schemas.openxmlformats.org/drawingml/2006/main">
+              <a:graphicData uri="http://schemas.openxmlformats.org/drawingml/2006/picture">
+                <pic:pic xmlns:pic="http://schemas.openxmlformats.org/drawingml/2006/picture">
+                  <pic:nvPicPr>
+                    <pic:cNvPr id="1246469909" name="Picture 1" descr="A screenshot of a graph&#10;&#10;AI-generated content may be incorrect."/>
+                    <pic:cNvPicPr/>
+                  </pic:nvPicPr>
+                  <pic:blipFill>
+                    <a:blip r:embed="rId25"/>
+                    <a:stretch>
+                      <a:fillRect/>
+                    </a:stretch>
+                  </pic:blipFill>
+                  <pic:spPr>
+                    <a:xfrm>
+                      <a:off x="0" y="0"/>
+                      <a:ext cx="5449060" cy="3191320"/>
+                    </a:xfrm>
+                    <a:prstGeom prst="rect">
+                      <a:avLst/>
+                    </a:prstGeom>
+                  </pic:spPr>
+                </pic:pic>
+              </a:graphicData>
+            </a:graphic>
+          </wp:inline>
+        </w:drawing>
+      </w:r>
+    </w:p>
+    <w:p>
+      <w:r>
+        <w:lastRenderedPageBreak/>
+        <w:t xml:space="preserve">The visualization displays the countries with </w:t>
+      </w:r>
+      <w:r>
+        <w:t>the highest GDP, averaged across the year; 2018</w:t>
+      </w:r>
+    </w:p>
+    <w:p>
+      <w:r>
+        <w:t xml:space="preserve">None of the countries with the highest GDP make it to the top of the list, with one exception being Canada. </w:t>
+      </w:r>
+      <w:r>
+        <w:t xml:space="preserve">It has been argued that the economy is know a good predictor when it comes to measuring the world happiness index. </w:t>
+      </w:r>
+    </w:p>
+    <w:p>
+      <w:pPr>
+        <w:ind w:left="720" w:firstLine="492"/>
+      </w:pPr>
+      <w:r>
+        <w:drawing>
+          <wp:inline distT="0" distB="0" distL="0" distR="0" wp14:anchorId="2D3E0FCB" wp14:editId="72F15ED5">
+            <wp:extent cx="4286848" cy="3391373"/>
+            <wp:effectExtent l="0" t="0" r="0" b="0"/>
+            <wp:docPr id="354326529" name="Picture 1" descr="A screenshot of a graph&#10;&#10;AI-generated content may be incorrect."/>
+            <wp:cNvGraphicFramePr>
+              <a:graphicFrameLocks xmlns:a="http://schemas.openxmlformats.org/drawingml/2006/main" noChangeAspect="1"/>
+            </wp:cNvGraphicFramePr>
+            <a:graphic xmlns:a="http://schemas.openxmlformats.org/drawingml/2006/main">
+              <a:graphicData uri="http://schemas.openxmlformats.org/drawingml/2006/picture">
+                <pic:pic xmlns:pic="http://schemas.openxmlformats.org/drawingml/2006/picture">
+                  <pic:nvPicPr>
+                    <pic:cNvPr id="354326529" name="Picture 1" descr="A screenshot of a graph&#10;&#10;AI-generated content may be incorrect."/>
+                    <pic:cNvPicPr/>
+                  </pic:nvPicPr>
+                  <pic:blipFill>
+                    <a:blip r:embed="rId26"/>
+                    <a:stretch>
+                      <a:fillRect/>
+                    </a:stretch>
+                  </pic:blipFill>
+                  <pic:spPr>
+                    <a:xfrm>
+                      <a:off x="0" y="0"/>
+                      <a:ext cx="4286848" cy="3391373"/>
+                    </a:xfrm>
+                    <a:prstGeom prst="rect">
+                      <a:avLst/>
+                    </a:prstGeom>
+                  </pic:spPr>
+                </pic:pic>
+              </a:graphicData>
+            </a:graphic>
+          </wp:inline>
+        </w:drawing>
+      </w:r>
+      <w:r>
+        <w:rPr>
+          <w:noProof/>
+        </w:rPr>
+        <w:t xml:space="preserve"> </w:t>
+      </w:r>
+      <w:r>
+        <w:rPr>
+          <w:noProof/>
+        </w:rPr>
+        <w:t xml:space="preserve">           </w:t>
+      </w:r>
+      <w:r>
+        <w:drawing>
+          <wp:inline distT="0" distB="0" distL="0" distR="0" wp14:anchorId="75955AD4" wp14:editId="46424115">
+            <wp:extent cx="5081599" cy="3098165"/>
+            <wp:effectExtent l="0" t="0" r="5080" b="6985"/>
+            <wp:docPr id="1741140504" name="Picture 1" descr="A colorful pie chart with text&#10;&#10;AI-generated content may be incorrect."/>
+            <wp:cNvGraphicFramePr>
+              <a:graphicFrameLocks xmlns:a="http://schemas.openxmlformats.org/drawingml/2006/main" noChangeAspect="1"/>
+            </wp:cNvGraphicFramePr>
+            <a:graphic xmlns:a="http://schemas.openxmlformats.org/drawingml/2006/main">
+              <a:graphicData uri="http://schemas.openxmlformats.org/drawingml/2006/picture">
+                <pic:pic xmlns:pic="http://schemas.openxmlformats.org/drawingml/2006/picture">
+                  <pic:nvPicPr>
+                    <pic:cNvPr id="1741140504" name="Picture 1" descr="A colorful pie chart with text&#10;&#10;AI-generated content may be incorrect."/>
+                    <pic:cNvPicPr/>
+                  </pic:nvPicPr>
+                  <pic:blipFill>
+                    <a:blip r:embed="rId27"/>
+                    <a:stretch>
+                      <a:fillRect/>
+                    </a:stretch>
+                  </pic:blipFill>
+                  <pic:spPr>
+                    <a:xfrm>
+                      <a:off x="0" y="0"/>
+                      <a:ext cx="5085657" cy="3100639"/>
+                    </a:xfrm>
+                    <a:prstGeom prst="rect">
+                      <a:avLst/>
+                    </a:prstGeom>
+                  </pic:spPr>
+                </pic:pic>
+              </a:graphicData>
+            </a:graphic>
+          </wp:inline>
+        </w:drawing>
+      </w:r>
+    </w:p>
+    <w:p/>
+    <w:p>
+      <w:r>
+        <w:t>The countries with the lowest GDP do not perform well on the ranking either, simply proving that economy is not a great way to measure the happiness index.</w:t>
+      </w:r>
+      <w:r>
+        <w:t xml:space="preserve"> The numbers may not provide useful information as it is measured in trillions. </w:t>
+      </w:r>
+      <w:r>
+        <w:t>But</w:t>
+      </w:r>
+      <w:r>
+        <w:t xml:space="preserve"> we can some European countries with a low GDP </w:t>
+      </w:r>
+      <w:r>
+        <w:t>outperform their African counterpart, in terms of rank, with almost equal GDPs</w:t>
+      </w:r>
+      <w:r>
+        <w:t>.</w:t>
+      </w:r>
+    </w:p>
+    <w:p/>
+    <w:p/>
+    <w:p>
+      <w:pPr>
+        <w:pStyle w:val="ListParagraph"/>
+        <w:numPr>
+          <w:ilvl w:val="0"/>
+          <w:numId w:val="2"/>
+        </w:numPr>
+      </w:pPr>
+      <w:r>
+        <w:t>What is a more influential factor, country’s GDP or GDP per capita?</w:t>
+      </w:r>
+    </w:p>
+    <w:p>
+      <w:r>
+        <w:t>As</w:t>
+      </w:r>
+      <w:r>
+        <w:t xml:space="preserve"> the GDP was not a good way to measure the index, maybe </w:t>
+      </w:r>
+      <w:r>
+        <w:t xml:space="preserve">the GDP per capita is a better measure? </w:t>
+      </w:r>
+    </w:p>
+    <w:p>
+      <w:r>
+        <w:rPr>
+          <w:noProof/>
+        </w:rPr>
+        <w:drawing>
+          <wp:inline distT="0" distB="0" distL="0" distR="0" wp14:anchorId="2BF35BE6" wp14:editId="6BF701FE">
+            <wp:extent cx="5731510" cy="2585085"/>
+            <wp:effectExtent l="0" t="0" r="2540" b="5715"/>
+            <wp:docPr id="176062430" name="Picture 1" descr="A colorful squares with white text&#10;&#10;AI-generated content may be incorrect."/>
+            <wp:cNvGraphicFramePr>
+              <a:graphicFrameLocks xmlns:a="http://schemas.openxmlformats.org/drawingml/2006/main" noChangeAspect="1"/>
+            </wp:cNvGraphicFramePr>
+            <a:graphic xmlns:a="http://schemas.openxmlformats.org/drawingml/2006/main">
+              <a:graphicData uri="http://schemas.openxmlformats.org/drawingml/2006/picture">
+                <pic:pic xmlns:pic="http://schemas.openxmlformats.org/drawingml/2006/picture">
+                  <pic:nvPicPr>
+                    <pic:cNvPr id="176062430" name="Picture 1" descr="A colorful squares with white text&#10;&#10;AI-generated content may be incorrect."/>
+                    <pic:cNvPicPr/>
+                  </pic:nvPicPr>
+                  <pic:blipFill>
+                    <a:blip r:embed="rId28"/>
+                    <a:stretch>
+                      <a:fillRect/>
+                    </a:stretch>
+                  </pic:blipFill>
+                  <pic:spPr>
+                    <a:xfrm>
+                      <a:off x="0" y="0"/>
+                      <a:ext cx="5731510" cy="2585085"/>
+                    </a:xfrm>
+                    <a:prstGeom prst="rect">
+                      <a:avLst/>
+                    </a:prstGeom>
+                  </pic:spPr>
+                </pic:pic>
+              </a:graphicData>
+            </a:graphic>
+          </wp:inline>
+        </w:drawing>
+      </w:r>
+    </w:p>
+    <w:p/>
+    <w:p>
+      <w:r>
+        <w:t xml:space="preserve">We see a similar pattern here, none of these countries make it to the top of the list. </w:t>
+      </w:r>
+      <w:r>
+        <w:t>GDP per capita is the total value of a country's finished goods and services (</w:t>
+      </w:r>
+      <w:hyperlink r:id="rId29" w:tooltip="Gross domestic product" w:history="1">
+        <w:r>
+          <w:rPr>
+            <w:rStyle w:val="Hyperlink"/>
+          </w:rPr>
+          <w:t>gross domestic product</w:t>
+        </w:r>
+      </w:hyperlink>
+      <w:r>
+        <w:t>) divided by its total </w:t>
+      </w:r>
+      <w:hyperlink r:id="rId30" w:tooltip="Population" w:history="1">
+        <w:r>
+          <w:rPr>
+            <w:rStyle w:val="Hyperlink"/>
+          </w:rPr>
+          <w:t>population</w:t>
+        </w:r>
+      </w:hyperlink>
+      <w:r>
+        <w:t> (</w:t>
+      </w:r>
+      <w:hyperlink r:id="rId31" w:tooltip="Per capita" w:history="1">
+        <w:r>
+          <w:rPr>
+            <w:rStyle w:val="Hyperlink"/>
+          </w:rPr>
+          <w:t>per capita</w:t>
+        </w:r>
+      </w:hyperlink>
+      <w:r>
+        <w:t>).</w:t>
+      </w:r>
+    </w:p>
+    <w:p>
+      <w:r>
+        <w:t>Gross domestic product (GDP) per capita is often considered an indicator of a country's </w:t>
+      </w:r>
+      <w:hyperlink r:id="rId32" w:tooltip="Standard of living" w:history="1">
+        <w:r>
+          <w:rPr>
+            <w:rStyle w:val="Hyperlink"/>
+          </w:rPr>
+          <w:t>standard of living</w:t>
+        </w:r>
+      </w:hyperlink>
+      <w:r>
+        <w:t>;</w:t>
+      </w:r>
+      <w:r>
+        <w:t xml:space="preserve"> </w:t>
+      </w:r>
+      <w:r>
+        <w:t>however, this is inaccurate because GDP per capita is not a measure of </w:t>
+      </w:r>
+      <w:hyperlink r:id="rId33" w:tooltip="Personal income" w:history="1">
+        <w:r>
+          <w:rPr>
+            <w:rStyle w:val="Hyperlink"/>
+          </w:rPr>
+          <w:t>personal income</w:t>
+        </w:r>
+      </w:hyperlink>
+      <w:r>
+        <w:t>. Measures of personal income include </w:t>
+      </w:r>
+      <w:hyperlink r:id="rId34" w:tooltip="List of countries by average wage" w:history="1">
+        <w:r>
+          <w:rPr>
+            <w:rStyle w:val="Hyperlink"/>
+          </w:rPr>
+          <w:t>average wage</w:t>
+        </w:r>
+      </w:hyperlink>
+      <w:r>
+        <w:t>, </w:t>
+      </w:r>
+      <w:hyperlink r:id="rId35" w:tooltip="Real income" w:history="1">
+        <w:r>
+          <w:rPr>
+            <w:rStyle w:val="Hyperlink"/>
+          </w:rPr>
+          <w:t>real income</w:t>
+        </w:r>
+      </w:hyperlink>
+      <w:r>
+        <w:t>, </w:t>
+      </w:r>
+      <w:hyperlink r:id="rId36" w:tooltip="Median income" w:history="1">
+        <w:r>
+          <w:rPr>
+            <w:rStyle w:val="Hyperlink"/>
+          </w:rPr>
+          <w:t>median income</w:t>
+        </w:r>
+      </w:hyperlink>
+      <w:r>
+        <w:t>, </w:t>
+      </w:r>
+      <w:hyperlink r:id="rId37" w:tooltip="Disposable income" w:history="1">
+        <w:r>
+          <w:rPr>
+            <w:rStyle w:val="Hyperlink"/>
+          </w:rPr>
+          <w:t>disposable income</w:t>
+        </w:r>
+      </w:hyperlink>
+      <w:r>
+        <w:t> and </w:t>
+      </w:r>
+      <w:hyperlink r:id="rId38" w:tooltip="List of countries by GNI (nominal) per capita" w:history="1">
+        <w:r>
+          <w:rPr>
+            <w:rStyle w:val="Hyperlink"/>
+          </w:rPr>
+          <w:t>GNI per capita</w:t>
+        </w:r>
+      </w:hyperlink>
+      <w:r>
+        <w:t>.</w:t>
+      </w:r>
+    </w:p>
+    <w:p>
+      <w:r>
+        <w:t xml:space="preserve">There are variety of factors that come into play while measuring the </w:t>
+      </w:r>
+      <w:r>
+        <w:t>happiness index as although a countries GDP and GDP per capita may be good</w:t>
+      </w:r>
+      <w:r>
+        <w:t xml:space="preserve">, the distribution of wealth and spending power plays a bigger factor. This cannot be measured in a dataset by rather through research which </w:t>
+      </w:r>
+      <w:r>
+        <w:t>will be included in our findings.</w:t>
+      </w:r>
+    </w:p>
+    <w:p/>
+    <w:p/>
+    <w:p>
+      <w:pPr>
+        <w:pStyle w:val="ListParagraph"/>
+        <w:numPr>
+          <w:ilvl w:val="0"/>
+          <w:numId w:val="2"/>
+        </w:numPr>
+      </w:pPr>
+      <w:r>
+        <w:t>How have the rankings changed from 2018 to 2024?</w:t>
+      </w:r>
+    </w:p>
+    <w:p>
+      <w:pPr>
+        <w:pStyle w:val="ListParagraph"/>
+        <w:numPr>
+          <w:ilvl w:val="0"/>
+          <w:numId w:val="2"/>
+        </w:numPr>
+      </w:pPr>
+      <w:r>
+        <w:t>How does healthcare impact the overall quality of life?</w:t>
+      </w:r>
+    </w:p>
+    <w:p/>
     <w:p>
       <w:r>
         <w:rPr>
@@ -2720,6 +3267,184 @@
 <file path=word/numbering.xml><?xml version="1.0" encoding="utf-8"?>
 <w:numbering xmlns:wpc="http://schemas.microsoft.com/office/word/2010/wordprocessingCanvas" xmlns:cx="http://schemas.microsoft.com/office/drawing/2014/chartex" xmlns:cx1="http://schemas.microsoft.com/office/drawing/2015/9/8/chartex" xmlns:cx2="http://schemas.microsoft.com/office/drawing/2015/10/21/chartex" xmlns:cx3="http://schemas.microsoft.com/office/drawing/2016/5/9/chartex" xmlns:cx4="http://schemas.microsoft.com/office/drawing/2016/5/10/chartex" xmlns:cx5="http://schemas.microsoft.com/office/drawing/2016/5/11/chartex" xmlns:cx6="http://schemas.microsoft.com/office/drawing/2016/5/12/chartex" xmlns:cx7="http://schemas.microsoft.com/office/drawing/2016/5/13/chartex" xmlns:cx8="http://schemas.microsoft.com/office/drawing/2016/5/14/chartex" xmlns:mc="http://schemas.openxmlformats.org/markup-compatibility/2006" xmlns:aink="http://schemas.microsoft.com/office/drawing/2016/ink" xmlns:am3d="http://schemas.microsoft.com/office/drawing/2017/model3d" xmlns:o="urn:schemas-microsoft-com:office:office" xmlns:oel="http://schemas.microsoft.com/office/2019/extlst" xmlns:r="http://schemas.openxmlformats.org/officeDocument/2006/relationships" xmlns:m="http://schemas.openxmlformats.org/officeDocument/2006/math" xmlns:v="urn:schemas-microsoft-com:vml" xmlns:wp14="http://schemas.microsoft.com/office/word/2010/wordprocessingDrawing" xmlns:wp="http://schemas.openxmlformats.org/drawingml/2006/wordprocessingDrawing" xmlns:w10="urn:schemas-microsoft-com:office:word" xmlns:w="http://schemas.openxmlformats.org/wordprocessingml/2006/main" xmlns:w14="http://schemas.microsoft.com/office/word/2010/wordml" xmlns:w15="http://schemas.microsoft.com/office/word/2012/wordml" xmlns:w16cex="http://schemas.microsoft.com/office/word/2018/wordml/cex" xmlns:w16cid="http://schemas.microsoft.com/office/word/2016/wordml/cid" xmlns:w16="http://schemas.microsoft.com/office/word/2018/wordml" xmlns:w16du="http://schemas.microsoft.com/office/word/2023/wordml/word16du" xmlns:w16sdtdh="http://schemas.microsoft.com/office/word/2020/wordml/sdtdatahash" xmlns:w16sdtfl="http://schemas.microsoft.com/office/word/2024/wordml/sdtformatlock" xmlns:w16se="http://schemas.microsoft.com/office/word/2015/wordml/symex" xmlns:wpg="http://schemas.microsoft.com/office/word/2010/wordprocessingGroup" xmlns:wpi="http://schemas.microsoft.com/office/word/2010/wordprocessingInk" xmlns:wne="http://schemas.microsoft.com/office/word/2006/wordml" xmlns:wps="http://schemas.microsoft.com/office/word/2010/wordprocessingShape" mc:Ignorable="w14 w15 w16se w16cid w16 w16cex w16sdtdh w16sdtfl w16du wp14">
   <w:abstractNum w:abstractNumId="0" w15:restartNumberingAfterBreak="0">
+    <w:nsid w:val="184076AE"/>
+    <w:multiLevelType w:val="hybridMultilevel"/>
+    <w:tmpl w:val="C4C2D6BE"/>
+    <w:lvl w:ilvl="0" w:tplc="FFFFFFFF">
+      <w:start w:val="1"/>
+      <w:numFmt w:val="decimal"/>
+      <w:lvlText w:val="%1)"/>
+      <w:lvlJc w:val="left"/>
+      <w:pPr>
+        <w:ind w:left="720" w:hanging="360"/>
+      </w:pPr>
+      <w:rPr>
+        <w:rFonts w:hint="default"/>
+      </w:rPr>
+    </w:lvl>
+    <w:lvl w:ilvl="1" w:tplc="FFFFFFFF" w:tentative="1">
+      <w:start w:val="1"/>
+      <w:numFmt w:val="lowerLetter"/>
+      <w:lvlText w:val="%2."/>
+      <w:lvlJc w:val="left"/>
+      <w:pPr>
+        <w:ind w:left="1440" w:hanging="360"/>
+      </w:pPr>
+    </w:lvl>
+    <w:lvl w:ilvl="2" w:tplc="FFFFFFFF" w:tentative="1">
+      <w:start w:val="1"/>
+      <w:numFmt w:val="lowerRoman"/>
+      <w:lvlText w:val="%3."/>
+      <w:lvlJc w:val="right"/>
+      <w:pPr>
+        <w:ind w:left="2160" w:hanging="180"/>
+      </w:pPr>
+    </w:lvl>
+    <w:lvl w:ilvl="3" w:tplc="FFFFFFFF" w:tentative="1">
+      <w:start w:val="1"/>
+      <w:numFmt w:val="decimal"/>
+      <w:lvlText w:val="%4."/>
+      <w:lvlJc w:val="left"/>
+      <w:pPr>
+        <w:ind w:left="2880" w:hanging="360"/>
+      </w:pPr>
+    </w:lvl>
+    <w:lvl w:ilvl="4" w:tplc="FFFFFFFF" w:tentative="1">
+      <w:start w:val="1"/>
+      <w:numFmt w:val="lowerLetter"/>
+      <w:lvlText w:val="%5."/>
+      <w:lvlJc w:val="left"/>
+      <w:pPr>
+        <w:ind w:left="3600" w:hanging="360"/>
+      </w:pPr>
+    </w:lvl>
+    <w:lvl w:ilvl="5" w:tplc="FFFFFFFF" w:tentative="1">
+      <w:start w:val="1"/>
+      <w:numFmt w:val="lowerRoman"/>
+      <w:lvlText w:val="%6."/>
+      <w:lvlJc w:val="right"/>
+      <w:pPr>
+        <w:ind w:left="4320" w:hanging="180"/>
+      </w:pPr>
+    </w:lvl>
+    <w:lvl w:ilvl="6" w:tplc="FFFFFFFF" w:tentative="1">
+      <w:start w:val="1"/>
+      <w:numFmt w:val="decimal"/>
+      <w:lvlText w:val="%7."/>
+      <w:lvlJc w:val="left"/>
+      <w:pPr>
+        <w:ind w:left="5040" w:hanging="360"/>
+      </w:pPr>
+    </w:lvl>
+    <w:lvl w:ilvl="7" w:tplc="FFFFFFFF" w:tentative="1">
+      <w:start w:val="1"/>
+      <w:numFmt w:val="lowerLetter"/>
+      <w:lvlText w:val="%8."/>
+      <w:lvlJc w:val="left"/>
+      <w:pPr>
+        <w:ind w:left="5760" w:hanging="360"/>
+      </w:pPr>
+    </w:lvl>
+    <w:lvl w:ilvl="8" w:tplc="FFFFFFFF" w:tentative="1">
+      <w:start w:val="1"/>
+      <w:numFmt w:val="lowerRoman"/>
+      <w:lvlText w:val="%9."/>
+      <w:lvlJc w:val="right"/>
+      <w:pPr>
+        <w:ind w:left="6480" w:hanging="180"/>
+      </w:pPr>
+    </w:lvl>
+  </w:abstractNum>
+  <w:abstractNum w:abstractNumId="1" w15:restartNumberingAfterBreak="0">
+    <w:nsid w:val="212532EF"/>
+    <w:multiLevelType w:val="hybridMultilevel"/>
+    <w:tmpl w:val="C4C2D6BE"/>
+    <w:lvl w:ilvl="0" w:tplc="FFFFFFFF">
+      <w:start w:val="1"/>
+      <w:numFmt w:val="decimal"/>
+      <w:lvlText w:val="%1)"/>
+      <w:lvlJc w:val="left"/>
+      <w:pPr>
+        <w:ind w:left="720" w:hanging="360"/>
+      </w:pPr>
+      <w:rPr>
+        <w:rFonts w:hint="default"/>
+      </w:rPr>
+    </w:lvl>
+    <w:lvl w:ilvl="1" w:tplc="FFFFFFFF" w:tentative="1">
+      <w:start w:val="1"/>
+      <w:numFmt w:val="lowerLetter"/>
+      <w:lvlText w:val="%2."/>
+      <w:lvlJc w:val="left"/>
+      <w:pPr>
+        <w:ind w:left="1440" w:hanging="360"/>
+      </w:pPr>
+    </w:lvl>
+    <w:lvl w:ilvl="2" w:tplc="FFFFFFFF" w:tentative="1">
+      <w:start w:val="1"/>
+      <w:numFmt w:val="lowerRoman"/>
+      <w:lvlText w:val="%3."/>
+      <w:lvlJc w:val="right"/>
+      <w:pPr>
+        <w:ind w:left="2160" w:hanging="180"/>
+      </w:pPr>
+    </w:lvl>
+    <w:lvl w:ilvl="3" w:tplc="FFFFFFFF" w:tentative="1">
+      <w:start w:val="1"/>
+      <w:numFmt w:val="decimal"/>
+      <w:lvlText w:val="%4."/>
+      <w:lvlJc w:val="left"/>
+      <w:pPr>
+        <w:ind w:left="2880" w:hanging="360"/>
+      </w:pPr>
+    </w:lvl>
+    <w:lvl w:ilvl="4" w:tplc="FFFFFFFF" w:tentative="1">
+      <w:start w:val="1"/>
+      <w:numFmt w:val="lowerLetter"/>
+      <w:lvlText w:val="%5."/>
+      <w:lvlJc w:val="left"/>
+      <w:pPr>
+        <w:ind w:left="3600" w:hanging="360"/>
+      </w:pPr>
+    </w:lvl>
+    <w:lvl w:ilvl="5" w:tplc="FFFFFFFF" w:tentative="1">
+      <w:start w:val="1"/>
+      <w:numFmt w:val="lowerRoman"/>
+      <w:lvlText w:val="%6."/>
+      <w:lvlJc w:val="right"/>
+      <w:pPr>
+        <w:ind w:left="4320" w:hanging="180"/>
+      </w:pPr>
+    </w:lvl>
+    <w:lvl w:ilvl="6" w:tplc="FFFFFFFF" w:tentative="1">
+      <w:start w:val="1"/>
+      <w:numFmt w:val="decimal"/>
+      <w:lvlText w:val="%7."/>
+      <w:lvlJc w:val="left"/>
+      <w:pPr>
+        <w:ind w:left="5040" w:hanging="360"/>
+      </w:pPr>
+    </w:lvl>
+    <w:lvl w:ilvl="7" w:tplc="FFFFFFFF" w:tentative="1">
+      <w:start w:val="1"/>
+      <w:numFmt w:val="lowerLetter"/>
+      <w:lvlText w:val="%8."/>
+      <w:lvlJc w:val="left"/>
+      <w:pPr>
+        <w:ind w:left="5760" w:hanging="360"/>
+      </w:pPr>
+    </w:lvl>
+    <w:lvl w:ilvl="8" w:tplc="FFFFFFFF" w:tentative="1">
+      <w:start w:val="1"/>
+      <w:numFmt w:val="lowerRoman"/>
+      <w:lvlText w:val="%9."/>
+      <w:lvlJc w:val="right"/>
+      <w:pPr>
+        <w:ind w:left="6480" w:hanging="180"/>
+      </w:pPr>
+    </w:lvl>
+  </w:abstractNum>
+  <w:abstractNum w:abstractNumId="2" w15:restartNumberingAfterBreak="0">
     <w:nsid w:val="39F810F6"/>
     <w:multiLevelType w:val="hybridMultilevel"/>
     <w:tmpl w:val="C4C2D6BE"/>
@@ -2808,7 +3533,105 @@
       </w:pPr>
     </w:lvl>
   </w:abstractNum>
+  <w:abstractNum w:abstractNumId="3" w15:restartNumberingAfterBreak="0">
+    <w:nsid w:val="4B332FF7"/>
+    <w:multiLevelType w:val="hybridMultilevel"/>
+    <w:tmpl w:val="9B4E9E88"/>
+    <w:lvl w:ilvl="0" w:tplc="40090011">
+      <w:start w:val="1"/>
+      <w:numFmt w:val="decimal"/>
+      <w:lvlText w:val="%1)"/>
+      <w:lvlJc w:val="left"/>
+      <w:pPr>
+        <w:ind w:left="720" w:hanging="360"/>
+      </w:pPr>
+      <w:rPr>
+        <w:rFonts w:hint="default"/>
+      </w:rPr>
+    </w:lvl>
+    <w:lvl w:ilvl="1" w:tplc="40090019" w:tentative="1">
+      <w:start w:val="1"/>
+      <w:numFmt w:val="lowerLetter"/>
+      <w:lvlText w:val="%2."/>
+      <w:lvlJc w:val="left"/>
+      <w:pPr>
+        <w:ind w:left="1440" w:hanging="360"/>
+      </w:pPr>
+    </w:lvl>
+    <w:lvl w:ilvl="2" w:tplc="4009001B" w:tentative="1">
+      <w:start w:val="1"/>
+      <w:numFmt w:val="lowerRoman"/>
+      <w:lvlText w:val="%3."/>
+      <w:lvlJc w:val="right"/>
+      <w:pPr>
+        <w:ind w:left="2160" w:hanging="180"/>
+      </w:pPr>
+    </w:lvl>
+    <w:lvl w:ilvl="3" w:tplc="4009000F" w:tentative="1">
+      <w:start w:val="1"/>
+      <w:numFmt w:val="decimal"/>
+      <w:lvlText w:val="%4."/>
+      <w:lvlJc w:val="left"/>
+      <w:pPr>
+        <w:ind w:left="2880" w:hanging="360"/>
+      </w:pPr>
+    </w:lvl>
+    <w:lvl w:ilvl="4" w:tplc="40090019" w:tentative="1">
+      <w:start w:val="1"/>
+      <w:numFmt w:val="lowerLetter"/>
+      <w:lvlText w:val="%5."/>
+      <w:lvlJc w:val="left"/>
+      <w:pPr>
+        <w:ind w:left="3600" w:hanging="360"/>
+      </w:pPr>
+    </w:lvl>
+    <w:lvl w:ilvl="5" w:tplc="4009001B" w:tentative="1">
+      <w:start w:val="1"/>
+      <w:numFmt w:val="lowerRoman"/>
+      <w:lvlText w:val="%6."/>
+      <w:lvlJc w:val="right"/>
+      <w:pPr>
+        <w:ind w:left="4320" w:hanging="180"/>
+      </w:pPr>
+    </w:lvl>
+    <w:lvl w:ilvl="6" w:tplc="4009000F" w:tentative="1">
+      <w:start w:val="1"/>
+      <w:numFmt w:val="decimal"/>
+      <w:lvlText w:val="%7."/>
+      <w:lvlJc w:val="left"/>
+      <w:pPr>
+        <w:ind w:left="5040" w:hanging="360"/>
+      </w:pPr>
+    </w:lvl>
+    <w:lvl w:ilvl="7" w:tplc="40090019" w:tentative="1">
+      <w:start w:val="1"/>
+      <w:numFmt w:val="lowerLetter"/>
+      <w:lvlText w:val="%8."/>
+      <w:lvlJc w:val="left"/>
+      <w:pPr>
+        <w:ind w:left="5760" w:hanging="360"/>
+      </w:pPr>
+    </w:lvl>
+    <w:lvl w:ilvl="8" w:tplc="4009001B" w:tentative="1">
+      <w:start w:val="1"/>
+      <w:numFmt w:val="lowerRoman"/>
+      <w:lvlText w:val="%9."/>
+      <w:lvlJc w:val="right"/>
+      <w:pPr>
+        <w:ind w:left="6480" w:hanging="180"/>
+      </w:pPr>
+    </w:lvl>
+  </w:abstractNum>
   <w:num w:numId="1" w16cid:durableId="1613509650">
+    <w:abstractNumId w:val="2"/>
+  </w:num>
+  <w:num w:numId="2" w16cid:durableId="1073311607">
+    <w:abstractNumId w:val="1"/>
+  </w:num>
+  <w:num w:numId="3" w16cid:durableId="820272773">
+    <w:abstractNumId w:val="3"/>
+  </w:num>
+  <w:num w:numId="4" w16cid:durableId="893854923">
     <w:abstractNumId w:val="0"/>
   </w:num>
 </w:numbering>
@@ -3754,6 +4577,19 @@
       <w:shd w:val="clear" w:color="auto" w:fill="E1DFDD"/>
     </w:rPr>
   </w:style>
+  <w:style w:type="paragraph" w:styleId="NormalWeb">
+    <w:name w:val="Normal (Web)"/>
+    <w:basedOn w:val="Normal"/>
+    <w:uiPriority w:val="99"/>
+    <w:semiHidden/>
+    <w:unhideWhenUsed/>
+    <w:rsid w:val="00F4525C"/>
+    <w:rPr>
+      <w:rFonts w:ascii="Times New Roman" w:hAnsi="Times New Roman" w:cs="Times New Roman"/>
+      <w:sz w:val="24"/>
+      <w:szCs w:val="24"/>
+    </w:rPr>
+  </w:style>
 </w:styles>
 </file>
 

</xml_diff>